<commit_message>
add php exercise in website
</commit_message>
<xml_diff>
--- a/Exercicios/arq/Curriculo Jp.docx
+++ b/Exercicios/arq/Curriculo Jp.docx
@@ -91,7 +91,7 @@
                                 <w:sz w:val="32"/>
                                 <w:szCs w:val="32"/>
                               </w:rPr>
-                              <w:t xml:space="preserve">João Pedro Alves </w:t>
+                              <w:t xml:space="preserve">Junio Célio Rodrigues </w:t>
                             </w:r>
                           </w:p>
                           <w:p>
@@ -112,7 +112,34 @@
                                 <w:sz w:val="22"/>
                                 <w:szCs w:val="32"/>
                               </w:rPr>
-                              <w:t>Brasileiro – Solteiro – 18</w:t>
+                              <w:t>Brasileiro – S</w:t>
+                            </w:r>
+                            <w:r>
+                              <w:rPr>
+                                <w:rFonts w:ascii="Tahoma" w:hAnsi="Tahoma" w:cs="Tahoma"/>
+                                <w:color w:val="FFFFFF" w:themeColor="background1"/>
+                                <w:sz w:val="22"/>
+                                <w:szCs w:val="32"/>
+                              </w:rPr>
+                              <w:t>eparado</w:t>
+                            </w:r>
+                            <w:r>
+                              <w:rPr>
+                                <w:rFonts w:ascii="Tahoma" w:hAnsi="Tahoma" w:cs="Tahoma"/>
+                                <w:color w:val="FFFFFF" w:themeColor="background1"/>
+                                <w:sz w:val="22"/>
+                                <w:szCs w:val="32"/>
+                              </w:rPr>
+                              <w:t xml:space="preserve"> – </w:t>
+                            </w:r>
+                            <w:r>
+                              <w:rPr>
+                                <w:rFonts w:ascii="Tahoma" w:hAnsi="Tahoma" w:cs="Tahoma"/>
+                                <w:color w:val="FFFFFF" w:themeColor="background1"/>
+                                <w:sz w:val="22"/>
+                                <w:szCs w:val="32"/>
+                              </w:rPr>
+                              <w:t>47</w:t>
                             </w:r>
                             <w:r>
                               <w:rPr>
@@ -146,8 +173,7 @@
           </mc:Choice>
           <mc:Fallback>
             <w:pict>
-              <v:rect id="Retângulo 1" o:spid="_x0000_s1026" style="position:absolute;margin-left:157.3pt;margin-top:-26.95pt;width:207pt;height:81pt;z-index:251659264;visibility:visible;mso-wrap-style:square;mso-width-percent:0;mso-height-percent:0;mso-wrap-distance-left:9pt;mso-wrap-distance-top:0;mso-wrap-distance-right:9pt;mso-wrap-distance-bottom:0;mso-position-horizontal:absolute;mso-position-horizontal-relative:margin;mso-position-vertical:absolute;mso-position-vertical-relative:text;mso-width-percent:0;mso-height-percent:0;mso-width-relative:page;mso-height-relative:page;v-text-anchor:middle" o:gfxdata="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" fillcolor="#2aa005" stroked="f" strokeweight="1pt">
-                <v:path arrowok="t"/>
+              <v:rect w14:anchorId="79F0413B" id="Retângulo 1" o:spid="_x0000_s1026" style="position:absolute;margin-left:157.3pt;margin-top:-26.95pt;width:207pt;height:81pt;z-index:251654656;visibility:visible;mso-wrap-style:square;mso-width-percent:0;mso-height-percent:0;mso-wrap-distance-left:9pt;mso-wrap-distance-top:0;mso-wrap-distance-right:9pt;mso-wrap-distance-bottom:0;mso-position-horizontal:absolute;mso-position-horizontal-relative:margin;mso-position-vertical:absolute;mso-position-vertical-relative:text;mso-width-percent:0;mso-height-percent:0;mso-width-relative:page;mso-height-relative:page;v-text-anchor:middle" o:gfxdata="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" fillcolor="#2aa005" stroked="f" strokeweight="1pt">
                 <v:textbox>
                   <w:txbxContent>
                     <w:p>
@@ -169,7 +195,7 @@
                           <w:sz w:val="32"/>
                           <w:szCs w:val="32"/>
                         </w:rPr>
-                        <w:t xml:space="preserve">João Pedro Alves </w:t>
+                        <w:t xml:space="preserve">Junio Célio Rodrigues </w:t>
                       </w:r>
                     </w:p>
                     <w:p>
@@ -190,7 +216,34 @@
                           <w:sz w:val="22"/>
                           <w:szCs w:val="32"/>
                         </w:rPr>
-                        <w:t>Brasileiro – Solteiro – 18</w:t>
+                        <w:t>Brasileiro – S</w:t>
+                      </w:r>
+                      <w:r>
+                        <w:rPr>
+                          <w:rFonts w:ascii="Tahoma" w:hAnsi="Tahoma" w:cs="Tahoma"/>
+                          <w:color w:val="FFFFFF" w:themeColor="background1"/>
+                          <w:sz w:val="22"/>
+                          <w:szCs w:val="32"/>
+                        </w:rPr>
+                        <w:t>eparado</w:t>
+                      </w:r>
+                      <w:r>
+                        <w:rPr>
+                          <w:rFonts w:ascii="Tahoma" w:hAnsi="Tahoma" w:cs="Tahoma"/>
+                          <w:color w:val="FFFFFF" w:themeColor="background1"/>
+                          <w:sz w:val="22"/>
+                          <w:szCs w:val="32"/>
+                        </w:rPr>
+                        <w:t xml:space="preserve"> – </w:t>
+                      </w:r>
+                      <w:r>
+                        <w:rPr>
+                          <w:rFonts w:ascii="Tahoma" w:hAnsi="Tahoma" w:cs="Tahoma"/>
+                          <w:color w:val="FFFFFF" w:themeColor="background1"/>
+                          <w:sz w:val="22"/>
+                          <w:szCs w:val="32"/>
+                        </w:rPr>
+                        <w:t>47</w:t>
                       </w:r>
                       <w:r>
                         <w:rPr>
@@ -393,7 +446,7 @@
     </w:p>
     <w:p>
       <w:pPr>
-        <w:jc w:val="center"/>
+        <w:ind w:left="4248" w:hanging="2625"/>
         <w:rPr>
           <w:rFonts w:ascii="Tahoma" w:hAnsi="Tahoma" w:cs="Tahoma"/>
           <w:sz w:val="20"/>
@@ -430,7 +483,7 @@
           <w:sz w:val="20"/>
           <w:szCs w:val="20"/>
         </w:rPr>
-        <w:t>98138-6668</w:t>
+        <w:t>99118-4227</w:t>
       </w:r>
       <w:r>
         <w:rPr>
@@ -446,15 +499,15 @@
           <w:sz w:val="20"/>
           <w:szCs w:val="20"/>
         </w:rPr>
-        <w:t xml:space="preserve">       </w:t>
-      </w:r>
-      <w:r>
-        <w:rPr>
-          <w:rFonts w:ascii="Tahoma" w:hAnsi="Tahoma" w:cs="Tahoma"/>
-          <w:sz w:val="20"/>
-          <w:szCs w:val="20"/>
-        </w:rPr>
-        <w:t>jotalmeida005@gmail.com</w:t>
+        <w:t xml:space="preserve">   </w:t>
+      </w:r>
+      <w:r>
+        <w:rPr>
+          <w:rFonts w:ascii="Tahoma" w:hAnsi="Tahoma" w:cs="Tahoma"/>
+          <w:sz w:val="20"/>
+          <w:szCs w:val="20"/>
+        </w:rPr>
+        <w:t>kdjunio@gmail.com</w:t>
       </w:r>
       <w:r>
         <w:rPr>
@@ -478,22 +531,6 @@
           <w:sz w:val="20"/>
           <w:szCs w:val="20"/>
         </w:rPr>
-        <w:t xml:space="preserve">   </w:t>
-      </w:r>
-      <w:r>
-        <w:rPr>
-          <w:rFonts w:ascii="Tahoma" w:hAnsi="Tahoma" w:cs="Tahoma"/>
-          <w:sz w:val="20"/>
-          <w:szCs w:val="20"/>
-        </w:rPr>
-        <w:t>Sobradinho II, Q10 Casa 13</w:t>
-      </w:r>
-      <w:r>
-        <w:rPr>
-          <w:rFonts w:ascii="Tahoma" w:hAnsi="Tahoma" w:cs="Tahoma"/>
-          <w:sz w:val="20"/>
-          <w:szCs w:val="20"/>
-        </w:rPr>
         <w:t xml:space="preserve"> </w:t>
       </w:r>
       <w:r>
@@ -502,31 +539,28 @@
           <w:sz w:val="20"/>
           <w:szCs w:val="20"/>
         </w:rPr>
-        <w:t xml:space="preserve">            </w:t>
-      </w:r>
-    </w:p>
-    <w:p>
-      <w:pPr>
-        <w:jc w:val="center"/>
-        <w:rPr>
-          <w:rFonts w:ascii="Tahoma" w:hAnsi="Tahoma" w:cs="Tahoma"/>
-          <w:sz w:val="20"/>
-          <w:szCs w:val="20"/>
-        </w:rPr>
-      </w:pPr>
-    </w:p>
-    <w:p>
-      <w:pPr>
-        <w:jc w:val="center"/>
-        <w:rPr>
-          <w:rFonts w:ascii="Tahoma" w:hAnsi="Tahoma" w:cs="Tahoma"/>
-          <w:sz w:val="20"/>
-          <w:szCs w:val="20"/>
-        </w:rPr>
-      </w:pPr>
-    </w:p>
-    <w:p>
-      <w:pPr>
+        <w:t xml:space="preserve">              </w:t>
+      </w:r>
+      <w:r>
+        <w:rPr>
+          <w:rFonts w:ascii="Tahoma" w:hAnsi="Tahoma" w:cs="Tahoma"/>
+          <w:sz w:val="20"/>
+          <w:szCs w:val="20"/>
+        </w:rPr>
+        <w:t xml:space="preserve"> </w:t>
+      </w:r>
+      <w:r>
+        <w:rPr>
+          <w:rFonts w:ascii="Tahoma" w:hAnsi="Tahoma" w:cs="Tahoma"/>
+          <w:sz w:val="20"/>
+          <w:szCs w:val="20"/>
+        </w:rPr>
+        <w:t xml:space="preserve">Col. Agrícola Vereda grande, </w:t>
+      </w:r>
+    </w:p>
+    <w:p>
+      <w:pPr>
+        <w:ind w:left="4956" w:firstLine="708"/>
         <w:jc w:val="center"/>
         <w:rPr>
           <w:rFonts w:ascii="Tahoma" w:hAnsi="Tahoma" w:cs="Tahoma"/>
@@ -541,16 +575,122 @@
         <mc:AlternateContent>
           <mc:Choice Requires="wps">
             <w:drawing>
-              <wp:anchor distT="0" distB="0" distL="114300" distR="114300" simplePos="0" relativeHeight="251656704" behindDoc="0" locked="0" layoutInCell="1" allowOverlap="1" wp14:anchorId="4A345EB1" wp14:editId="5621895C">
+              <wp:anchor distT="4294967295" distB="4294967295" distL="114300" distR="114300" simplePos="0" relativeHeight="251652608" behindDoc="0" locked="0" layoutInCell="1" allowOverlap="1" wp14:anchorId="5F9F7F30" wp14:editId="54267F6E">
+                <wp:simplePos x="0" y="0"/>
+                <wp:positionH relativeFrom="page">
+                  <wp:align>left</wp:align>
+                </wp:positionH>
+                <wp:positionV relativeFrom="paragraph">
+                  <wp:posOffset>218440</wp:posOffset>
+                </wp:positionV>
+                <wp:extent cx="7842885" cy="0"/>
+                <wp:effectExtent l="0" t="0" r="0" b="0"/>
+                <wp:wrapNone/>
+                <wp:docPr id="14" name="Conector Reto 8"/>
+                <wp:cNvGraphicFramePr>
+                  <a:graphicFrameLocks xmlns:a="http://schemas.openxmlformats.org/drawingml/2006/main"/>
+                </wp:cNvGraphicFramePr>
+                <a:graphic xmlns:a="http://schemas.openxmlformats.org/drawingml/2006/main">
+                  <a:graphicData uri="http://schemas.microsoft.com/office/word/2010/wordprocessingShape">
+                    <wps:wsp>
+                      <wps:cNvCnPr>
+                        <a:cxnSpLocks/>
+                      </wps:cNvCnPr>
+                      <wps:spPr>
+                        <a:xfrm flipV="1">
+                          <a:off x="0" y="0"/>
+                          <a:ext cx="7842885" cy="0"/>
+                        </a:xfrm>
+                        <a:prstGeom prst="line">
+                          <a:avLst/>
+                        </a:prstGeom>
+                        <a:ln>
+                          <a:solidFill>
+                            <a:srgbClr val="2AA005"/>
+                          </a:solidFill>
+                        </a:ln>
+                      </wps:spPr>
+                      <wps:style>
+                        <a:lnRef idx="3">
+                          <a:schemeClr val="accent1"/>
+                        </a:lnRef>
+                        <a:fillRef idx="0">
+                          <a:schemeClr val="accent1"/>
+                        </a:fillRef>
+                        <a:effectRef idx="2">
+                          <a:schemeClr val="accent1"/>
+                        </a:effectRef>
+                        <a:fontRef idx="minor">
+                          <a:schemeClr val="tx1"/>
+                        </a:fontRef>
+                      </wps:style>
+                      <wps:bodyPr/>
+                    </wps:wsp>
+                  </a:graphicData>
+                </a:graphic>
+                <wp14:sizeRelH relativeFrom="margin">
+                  <wp14:pctWidth>0</wp14:pctWidth>
+                </wp14:sizeRelH>
+                <wp14:sizeRelV relativeFrom="margin">
+                  <wp14:pctHeight>0</wp14:pctHeight>
+                </wp14:sizeRelV>
+              </wp:anchor>
+            </w:drawing>
+          </mc:Choice>
+          <mc:Fallback>
+            <w:pict>
+              <v:line w14:anchorId="2A4BBFEA" id="Conector Reto 8" o:spid="_x0000_s1026" style="position:absolute;flip:y;z-index:251652608;visibility:visible;mso-wrap-style:square;mso-width-percent:0;mso-height-percent:0;mso-wrap-distance-left:9pt;mso-wrap-distance-top:-3e-5mm;mso-wrap-distance-right:9pt;mso-wrap-distance-bottom:-3e-5mm;mso-position-horizontal:left;mso-position-horizontal-relative:page;mso-position-vertical:absolute;mso-position-vertical-relative:text;mso-width-percent:0;mso-height-percent:0;mso-width-relative:margin;mso-height-relative:margin" from="0,17.2pt" to="617.55pt,17.2pt" o:gfxdata="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" strokecolor="#2aa005" strokeweight="1.5pt">
+                <v:stroke joinstyle="miter"/>
+                <o:lock v:ext="edit" shapetype="f"/>
+                <w10:wrap anchorx="page"/>
+              </v:line>
+            </w:pict>
+          </mc:Fallback>
+        </mc:AlternateContent>
+      </w:r>
+      <w:r>
+        <w:rPr>
+          <w:rFonts w:ascii="Tahoma" w:hAnsi="Tahoma" w:cs="Tahoma"/>
+          <w:sz w:val="20"/>
+          <w:szCs w:val="20"/>
+        </w:rPr>
+        <w:t xml:space="preserve">Ch10, cs 13, Arniqueiras </w:t>
+      </w:r>
+      <w:r>
+        <w:rPr>
+          <w:rFonts w:ascii="Tahoma" w:hAnsi="Tahoma" w:cs="Tahoma"/>
+          <w:sz w:val="20"/>
+          <w:szCs w:val="20"/>
+        </w:rPr>
+        <w:t xml:space="preserve">            </w:t>
+      </w:r>
+    </w:p>
+    <w:p>
+      <w:pPr>
+        <w:jc w:val="center"/>
+        <w:rPr>
+          <w:rFonts w:ascii="Tahoma" w:hAnsi="Tahoma" w:cs="Tahoma"/>
+          <w:sz w:val="20"/>
+          <w:szCs w:val="20"/>
+        </w:rPr>
+      </w:pPr>
+      <w:r>
+        <w:rPr>
+          <w:noProof/>
+        </w:rPr>
+        <mc:AlternateContent>
+          <mc:Choice Requires="wps">
+            <w:drawing>
+              <wp:anchor distT="0" distB="0" distL="114300" distR="114300" simplePos="0" relativeHeight="251656704" behindDoc="0" locked="0" layoutInCell="1" allowOverlap="1" wp14:anchorId="4A345EB1" wp14:editId="6A004370">
                 <wp:simplePos x="0" y="0"/>
                 <wp:positionH relativeFrom="margin">
-                  <wp:posOffset>2604770</wp:posOffset>
+                  <wp:align>center</wp:align>
                 </wp:positionH>
                 <wp:positionV relativeFrom="paragraph">
-                  <wp:posOffset>6985</wp:posOffset>
+                  <wp:posOffset>8255</wp:posOffset>
                 </wp:positionV>
                 <wp:extent cx="1443990" cy="340995"/>
-                <wp:effectExtent l="0" t="0" r="0" b="0"/>
+                <wp:effectExtent l="0" t="0" r="3810" b="1905"/>
                 <wp:wrapThrough wrapText="bothSides">
                   <wp:wrapPolygon edited="0">
                     <wp:start x="0" y="0"/>
@@ -641,8 +781,7 @@
           </mc:Choice>
           <mc:Fallback>
             <w:pict>
-              <v:rect id="Retângulo 7" o:spid="_x0000_s1027" style="position:absolute;left:0;text-align:left;margin-left:205.1pt;margin-top:.55pt;width:113.7pt;height:26.85pt;z-index:251662336;visibility:visible;mso-wrap-style:square;mso-width-percent:0;mso-height-percent:0;mso-wrap-distance-left:9pt;mso-wrap-distance-top:0;mso-wrap-distance-right:9pt;mso-wrap-distance-bottom:0;mso-position-horizontal:absolute;mso-position-horizontal-relative:margin;mso-position-vertical:absolute;mso-position-vertical-relative:text;mso-width-percent:0;mso-height-percent:0;mso-width-relative:margin;mso-height-relative:margin;v-text-anchor:middle" o:gfxdata="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" fillcolor="#2aa005" stroked="f" strokeweight="1pt">
-                <v:path arrowok="t"/>
+              <v:rect w14:anchorId="4A345EB1" id="Retângulo 7" o:spid="_x0000_s1027" style="position:absolute;left:0;text-align:left;margin-left:0;margin-top:.65pt;width:113.7pt;height:26.85pt;z-index:251656704;visibility:visible;mso-wrap-style:square;mso-width-percent:0;mso-height-percent:0;mso-wrap-distance-left:9pt;mso-wrap-distance-top:0;mso-wrap-distance-right:9pt;mso-wrap-distance-bottom:0;mso-position-horizontal:center;mso-position-horizontal-relative:margin;mso-position-vertical:absolute;mso-position-vertical-relative:text;mso-width-percent:0;mso-height-percent:0;mso-width-relative:margin;mso-height-relative:margin;v-text-anchor:middle" o:gfxdata="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" fillcolor="#2aa005" stroked="f" strokeweight="1pt">
                 <v:textbox>
                   <w:txbxContent>
                     <w:p>
@@ -669,95 +808,6 @@
           </mc:Fallback>
         </mc:AlternateContent>
       </w:r>
-      <w:r>
-        <w:rPr>
-          <w:noProof/>
-        </w:rPr>
-        <mc:AlternateContent>
-          <mc:Choice Requires="wps">
-            <w:drawing>
-              <wp:anchor distT="4294967295" distB="4294967295" distL="114300" distR="114300" simplePos="0" relativeHeight="251652608" behindDoc="0" locked="0" layoutInCell="1" allowOverlap="1" wp14:anchorId="5F9F7F30" wp14:editId="04DF3C71">
-                <wp:simplePos x="0" y="0"/>
-                <wp:positionH relativeFrom="column">
-                  <wp:posOffset>-523875</wp:posOffset>
-                </wp:positionH>
-                <wp:positionV relativeFrom="paragraph">
-                  <wp:posOffset>121284</wp:posOffset>
-                </wp:positionV>
-                <wp:extent cx="7842885" cy="0"/>
-                <wp:effectExtent l="0" t="0" r="5715" b="0"/>
-                <wp:wrapNone/>
-                <wp:docPr id="14" name="Conector Reto 8"/>
-                <wp:cNvGraphicFramePr>
-                  <a:graphicFrameLocks xmlns:a="http://schemas.openxmlformats.org/drawingml/2006/main"/>
-                </wp:cNvGraphicFramePr>
-                <a:graphic xmlns:a="http://schemas.openxmlformats.org/drawingml/2006/main">
-                  <a:graphicData uri="http://schemas.microsoft.com/office/word/2010/wordprocessingShape">
-                    <wps:wsp>
-                      <wps:cNvCnPr>
-                        <a:cxnSpLocks/>
-                      </wps:cNvCnPr>
-                      <wps:spPr>
-                        <a:xfrm flipV="1">
-                          <a:off x="0" y="0"/>
-                          <a:ext cx="7842885" cy="0"/>
-                        </a:xfrm>
-                        <a:prstGeom prst="line">
-                          <a:avLst/>
-                        </a:prstGeom>
-                        <a:ln>
-                          <a:solidFill>
-                            <a:srgbClr val="2AA005"/>
-                          </a:solidFill>
-                        </a:ln>
-                      </wps:spPr>
-                      <wps:style>
-                        <a:lnRef idx="3">
-                          <a:schemeClr val="accent1"/>
-                        </a:lnRef>
-                        <a:fillRef idx="0">
-                          <a:schemeClr val="accent1"/>
-                        </a:fillRef>
-                        <a:effectRef idx="2">
-                          <a:schemeClr val="accent1"/>
-                        </a:effectRef>
-                        <a:fontRef idx="minor">
-                          <a:schemeClr val="tx1"/>
-                        </a:fontRef>
-                      </wps:style>
-                      <wps:bodyPr/>
-                    </wps:wsp>
-                  </a:graphicData>
-                </a:graphic>
-                <wp14:sizeRelH relativeFrom="margin">
-                  <wp14:pctWidth>0</wp14:pctWidth>
-                </wp14:sizeRelH>
-                <wp14:sizeRelV relativeFrom="margin">
-                  <wp14:pctHeight>0</wp14:pctHeight>
-                </wp14:sizeRelV>
-              </wp:anchor>
-            </w:drawing>
-          </mc:Choice>
-          <mc:Fallback>
-            <w:pict>
-              <v:line w14:anchorId="7506DCD5" id="Conector Reto 8" o:spid="_x0000_s1026" style="position:absolute;flip:y;z-index:251658239;visibility:visible;mso-wrap-style:square;mso-width-percent:0;mso-height-percent:0;mso-wrap-distance-left:9pt;mso-wrap-distance-top:-3e-5mm;mso-wrap-distance-right:9pt;mso-wrap-distance-bottom:-3e-5mm;mso-position-horizontal:absolute;mso-position-horizontal-relative:text;mso-position-vertical:absolute;mso-position-vertical-relative:text;mso-width-percent:0;mso-height-percent:0;mso-width-relative:margin;mso-height-relative:margin" from="-41.25pt,9.55pt" to="576.3pt,9.55pt" o:gfxdata="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" strokecolor="#2aa005" strokeweight="1.5pt">
-                <v:stroke joinstyle="miter"/>
-                <o:lock v:ext="edit" shapetype="f"/>
-              </v:line>
-            </w:pict>
-          </mc:Fallback>
-        </mc:AlternateContent>
-      </w:r>
-    </w:p>
-    <w:p>
-      <w:pPr>
-        <w:jc w:val="center"/>
-        <w:rPr>
-          <w:rFonts w:ascii="Tahoma" w:hAnsi="Tahoma" w:cs="Tahoma"/>
-          <w:sz w:val="20"/>
-          <w:szCs w:val="20"/>
-        </w:rPr>
-      </w:pPr>
     </w:p>
     <w:p>
       <w:pPr>
@@ -810,7 +860,23 @@
           <w:sz w:val="20"/>
           <w:szCs w:val="20"/>
         </w:rPr>
-        <w:t>oportunidade de trabalho de acordo com a formação acadêmica em andamento, algo que me traga estabilidade, conhecimento e reconhecimento profissional em uma empresa privada.</w:t>
+        <w:t xml:space="preserve">oportunidade de trabalho de acordo com a formação, algo que me traga estabilidade, conhecimento e reconhecimento profissional em uma </w:t>
+      </w:r>
+      <w:r>
+        <w:rPr>
+          <w:rFonts w:ascii="Tahoma" w:hAnsi="Tahoma" w:cs="Tahoma"/>
+          <w:sz w:val="20"/>
+          <w:szCs w:val="20"/>
+        </w:rPr>
+        <w:t>instituição</w:t>
+      </w:r>
+      <w:r>
+        <w:rPr>
+          <w:rFonts w:ascii="Tahoma" w:hAnsi="Tahoma" w:cs="Tahoma"/>
+          <w:sz w:val="20"/>
+          <w:szCs w:val="20"/>
+        </w:rPr>
+        <w:t>.</w:t>
       </w:r>
     </w:p>
     <w:p>
@@ -942,8 +1008,7 @@
           </mc:Choice>
           <mc:Fallback>
             <w:pict>
-              <v:rect id="Retângulo 9" o:spid="_x0000_s1028" style="position:absolute;left:0;text-align:left;margin-left:-37.45pt;margin-top:16.2pt;width:204.4pt;height:26.85pt;z-index:251665408;visibility:visible;mso-wrap-style:square;mso-width-percent:0;mso-height-percent:0;mso-wrap-distance-left:9pt;mso-wrap-distance-top:0;mso-wrap-distance-right:9pt;mso-wrap-distance-bottom:0;mso-position-horizontal:absolute;mso-position-horizontal-relative:margin;mso-position-vertical:absolute;mso-position-vertical-relative:text;mso-width-percent:0;mso-height-percent:0;mso-width-relative:margin;mso-height-relative:margin;v-text-anchor:middle" o:gfxdata="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" fillcolor="#2aa005" stroked="f" strokeweight="1pt">
-                <v:path arrowok="t"/>
+              <v:rect w14:anchorId="031E7307" id="Retângulo 9" o:spid="_x0000_s1028" style="position:absolute;left:0;text-align:left;margin-left:-37.45pt;margin-top:16.2pt;width:204.4pt;height:26.85pt;z-index:251659776;visibility:visible;mso-wrap-style:square;mso-width-percent:0;mso-height-percent:0;mso-wrap-distance-left:9pt;mso-wrap-distance-top:0;mso-wrap-distance-right:9pt;mso-wrap-distance-bottom:0;mso-position-horizontal:absolute;mso-position-horizontal-relative:margin;mso-position-vertical:absolute;mso-position-vertical-relative:text;mso-width-percent:0;mso-height-percent:0;mso-width-relative:margin;mso-height-relative:margin;v-text-anchor:middle" o:gfxdata="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" fillcolor="#2aa005" stroked="f" strokeweight="1pt">
                 <v:textbox>
                   <w:txbxContent>
                     <w:p>
@@ -980,6 +1045,220 @@
           <w:szCs w:val="20"/>
         </w:rPr>
       </w:pPr>
+      <w:r>
+        <w:rPr>
+          <w:noProof/>
+        </w:rPr>
+        <mc:AlternateContent>
+          <mc:Choice Requires="wps">
+            <w:drawing>
+              <wp:anchor distT="0" distB="0" distL="114300" distR="114300" simplePos="0" relativeHeight="251673088" behindDoc="0" locked="0" layoutInCell="1" allowOverlap="1" wp14:anchorId="5E32501F" wp14:editId="75B0E479">
+                <wp:simplePos x="0" y="0"/>
+                <wp:positionH relativeFrom="page">
+                  <wp:align>right</wp:align>
+                </wp:positionH>
+                <wp:positionV relativeFrom="paragraph">
+                  <wp:posOffset>70485</wp:posOffset>
+                </wp:positionV>
+                <wp:extent cx="2595880" cy="340995"/>
+                <wp:effectExtent l="0" t="0" r="0" b="1905"/>
+                <wp:wrapThrough wrapText="bothSides">
+                  <wp:wrapPolygon edited="0">
+                    <wp:start x="0" y="0"/>
+                    <wp:lineTo x="0" y="20514"/>
+                    <wp:lineTo x="21399" y="20514"/>
+                    <wp:lineTo x="21399" y="0"/>
+                    <wp:lineTo x="0" y="0"/>
+                  </wp:wrapPolygon>
+                </wp:wrapThrough>
+                <wp:docPr id="25" name="Retângulo 2"/>
+                <wp:cNvGraphicFramePr>
+                  <a:graphicFrameLocks xmlns:a="http://schemas.openxmlformats.org/drawingml/2006/main"/>
+                </wp:cNvGraphicFramePr>
+                <a:graphic xmlns:a="http://schemas.openxmlformats.org/drawingml/2006/main">
+                  <a:graphicData uri="http://schemas.microsoft.com/office/word/2010/wordprocessingShape">
+                    <wps:wsp>
+                      <wps:cNvSpPr>
+                        <a:spLocks/>
+                      </wps:cNvSpPr>
+                      <wps:spPr>
+                        <a:xfrm>
+                          <a:off x="0" y="0"/>
+                          <a:ext cx="2595880" cy="340995"/>
+                        </a:xfrm>
+                        <a:prstGeom prst="rect">
+                          <a:avLst/>
+                        </a:prstGeom>
+                        <a:solidFill>
+                          <a:srgbClr val="2AA005"/>
+                        </a:solidFill>
+                        <a:ln>
+                          <a:noFill/>
+                        </a:ln>
+                      </wps:spPr>
+                      <wps:style>
+                        <a:lnRef idx="2">
+                          <a:schemeClr val="accent1">
+                            <a:shade val="50000"/>
+                          </a:schemeClr>
+                        </a:lnRef>
+                        <a:fillRef idx="1">
+                          <a:schemeClr val="accent1"/>
+                        </a:fillRef>
+                        <a:effectRef idx="0">
+                          <a:schemeClr val="accent1"/>
+                        </a:effectRef>
+                        <a:fontRef idx="minor">
+                          <a:schemeClr val="lt1"/>
+                        </a:fontRef>
+                      </wps:style>
+                      <wps:txbx>
+                        <w:txbxContent>
+                          <w:p>
+                            <w:pPr>
+                              <w:jc w:val="center"/>
+                              <w:rPr>
+                                <w:rFonts w:ascii="Tahoma" w:hAnsi="Tahoma" w:cs="Tahoma"/>
+                                <w:color w:val="FFFFFF" w:themeColor="background1"/>
+                              </w:rPr>
+                            </w:pPr>
+                            <w:r>
+                              <w:rPr>
+                                <w:rFonts w:ascii="Tahoma" w:hAnsi="Tahoma" w:cs="Tahoma"/>
+                                <w:color w:val="FFFFFF" w:themeColor="background1"/>
+                              </w:rPr>
+                              <w:t>Cursos</w:t>
+                            </w:r>
+                          </w:p>
+                          <w:p/>
+                        </w:txbxContent>
+                      </wps:txbx>
+                      <wps:bodyPr rot="0" spcFirstLastPara="0" vertOverflow="overflow" horzOverflow="overflow" vert="horz" wrap="square" lIns="91440" tIns="45720" rIns="91440" bIns="45720" numCol="1" spcCol="0" rtlCol="0" fromWordArt="0" anchor="ctr" anchorCtr="0" forceAA="0" compatLnSpc="1">
+                        <a:prstTxWarp prst="textNoShape">
+                          <a:avLst/>
+                        </a:prstTxWarp>
+                        <a:noAutofit/>
+                      </wps:bodyPr>
+                    </wps:wsp>
+                  </a:graphicData>
+                </a:graphic>
+                <wp14:sizeRelH relativeFrom="margin">
+                  <wp14:pctWidth>0</wp14:pctWidth>
+                </wp14:sizeRelH>
+                <wp14:sizeRelV relativeFrom="margin">
+                  <wp14:pctHeight>0</wp14:pctHeight>
+                </wp14:sizeRelV>
+              </wp:anchor>
+            </w:drawing>
+          </mc:Choice>
+          <mc:Fallback>
+            <w:pict>
+              <v:rect w14:anchorId="5E32501F" id="Retângulo 2" o:spid="_x0000_s1029" style="position:absolute;left:0;text-align:left;margin-left:153.2pt;margin-top:5.55pt;width:204.4pt;height:26.85pt;z-index:251673088;visibility:visible;mso-wrap-style:square;mso-width-percent:0;mso-height-percent:0;mso-wrap-distance-left:9pt;mso-wrap-distance-top:0;mso-wrap-distance-right:9pt;mso-wrap-distance-bottom:0;mso-position-horizontal:right;mso-position-horizontal-relative:page;mso-position-vertical:absolute;mso-position-vertical-relative:text;mso-width-percent:0;mso-height-percent:0;mso-width-relative:margin;mso-height-relative:margin;v-text-anchor:middle" o:gfxdata="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" fillcolor="#2aa005" stroked="f" strokeweight="1pt">
+                <v:textbox>
+                  <w:txbxContent>
+                    <w:p>
+                      <w:pPr>
+                        <w:jc w:val="center"/>
+                        <w:rPr>
+                          <w:rFonts w:ascii="Tahoma" w:hAnsi="Tahoma" w:cs="Tahoma"/>
+                          <w:color w:val="FFFFFF" w:themeColor="background1"/>
+                        </w:rPr>
+                      </w:pPr>
+                      <w:r>
+                        <w:rPr>
+                          <w:rFonts w:ascii="Tahoma" w:hAnsi="Tahoma" w:cs="Tahoma"/>
+                          <w:color w:val="FFFFFF" w:themeColor="background1"/>
+                        </w:rPr>
+                        <w:t>Cursos</w:t>
+                      </w:r>
+                    </w:p>
+                    <w:p/>
+                  </w:txbxContent>
+                </v:textbox>
+                <w10:wrap type="through" anchorx="page"/>
+              </v:rect>
+            </w:pict>
+          </mc:Fallback>
+        </mc:AlternateContent>
+      </w:r>
+      <w:r>
+        <w:rPr>
+          <w:rFonts w:ascii="Tahoma" w:hAnsi="Tahoma" w:cs="Tahoma"/>
+          <w:noProof/>
+          <w:sz w:val="20"/>
+          <w:szCs w:val="20"/>
+        </w:rPr>
+        <mc:AlternateContent>
+          <mc:Choice Requires="wps">
+            <w:drawing>
+              <wp:anchor distT="0" distB="0" distL="114300" distR="114300" simplePos="0" relativeHeight="251671040" behindDoc="0" locked="0" layoutInCell="1" allowOverlap="1" wp14:anchorId="7F354F7C" wp14:editId="43743F1F">
+                <wp:simplePos x="0" y="0"/>
+                <wp:positionH relativeFrom="column">
+                  <wp:posOffset>3262630</wp:posOffset>
+                </wp:positionH>
+                <wp:positionV relativeFrom="paragraph">
+                  <wp:posOffset>154940</wp:posOffset>
+                </wp:positionV>
+                <wp:extent cx="0" cy="5676265"/>
+                <wp:effectExtent l="14605" t="9525" r="13970" b="10160"/>
+                <wp:wrapNone/>
+                <wp:docPr id="20" name="Conector Reto 17"/>
+                <wp:cNvGraphicFramePr>
+                  <a:graphicFrameLocks xmlns:a="http://schemas.openxmlformats.org/drawingml/2006/main"/>
+                </wp:cNvGraphicFramePr>
+                <a:graphic xmlns:a="http://schemas.openxmlformats.org/drawingml/2006/main">
+                  <a:graphicData uri="http://schemas.microsoft.com/office/word/2010/wordprocessingShape">
+                    <wps:wsp>
+                      <wps:cNvCnPr>
+                        <a:cxnSpLocks noChangeShapeType="1"/>
+                      </wps:cNvCnPr>
+                      <wps:spPr bwMode="auto">
+                        <a:xfrm>
+                          <a:off x="0" y="0"/>
+                          <a:ext cx="0" cy="5676265"/>
+                        </a:xfrm>
+                        <a:prstGeom prst="line">
+                          <a:avLst/>
+                        </a:prstGeom>
+                        <a:noFill/>
+                        <a:ln w="19050">
+                          <a:solidFill>
+                            <a:srgbClr val="2AA005"/>
+                          </a:solidFill>
+                          <a:miter lim="800000"/>
+                          <a:headEnd/>
+                          <a:tailEnd/>
+                        </a:ln>
+                        <a:extLst>
+                          <a:ext uri="{909E8E84-426E-40DD-AFC4-6F175D3DCCD1}">
+                            <a14:hiddenFill xmlns:a14="http://schemas.microsoft.com/office/drawing/2010/main">
+                              <a:noFill/>
+                            </a14:hiddenFill>
+                          </a:ext>
+                        </a:extLst>
+                      </wps:spPr>
+                      <wps:bodyPr/>
+                    </wps:wsp>
+                  </a:graphicData>
+                </a:graphic>
+                <wp14:sizeRelH relativeFrom="margin">
+                  <wp14:pctWidth>0</wp14:pctWidth>
+                </wp14:sizeRelH>
+                <wp14:sizeRelV relativeFrom="margin">
+                  <wp14:pctHeight>0</wp14:pctHeight>
+                </wp14:sizeRelV>
+              </wp:anchor>
+            </w:drawing>
+          </mc:Choice>
+          <mc:Fallback>
+            <w:pict>
+              <v:line w14:anchorId="7E5FC0C7" id="Conector Reto 17" o:spid="_x0000_s1026" style="position:absolute;z-index:251671040;visibility:visible;mso-wrap-style:square;mso-width-percent:0;mso-height-percent:0;mso-wrap-distance-left:9pt;mso-wrap-distance-top:0;mso-wrap-distance-right:9pt;mso-wrap-distance-bottom:0;mso-position-horizontal:absolute;mso-position-horizontal-relative:text;mso-position-vertical:absolute;mso-position-vertical-relative:text;mso-width-percent:0;mso-height-percent:0;mso-width-relative:margin;mso-height-relative:margin" from="256.9pt,12.2pt" to="256.9pt,459.15pt" o:gfxdata="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" strokecolor="#2aa005" strokeweight="1.5pt">
+                <v:stroke joinstyle="miter"/>
+              </v:line>
+            </w:pict>
+          </mc:Fallback>
+        </mc:AlternateContent>
+      </w:r>
       <w:r>
         <w:rPr>
           <w:noProof/>
@@ -1091,86 +1370,12 @@
           <w:sz w:val="20"/>
           <w:szCs w:val="20"/>
         </w:rPr>
-      </w:pPr>
-      <w:r>
-        <w:rPr>
-          <w:rFonts w:ascii="Tahoma" w:hAnsi="Tahoma" w:cs="Tahoma"/>
-          <w:sz w:val="20"/>
-          <w:szCs w:val="20"/>
-        </w:rPr>
-        <w:t>Graduando Análise e Desenvolvimentos de Sistemas (2º Sem)</w:t>
-      </w:r>
-    </w:p>
-    <w:p>
-      <w:pPr>
-        <w:pStyle w:val="PargrafodaLista"/>
-        <w:rPr>
-          <w:rFonts w:ascii="Tahoma" w:hAnsi="Tahoma" w:cs="Tahoma"/>
-          <w:sz w:val="20"/>
-          <w:szCs w:val="20"/>
-        </w:rPr>
-      </w:pPr>
-      <w:r>
-        <w:rPr>
-          <w:rFonts w:ascii="Tahoma" w:hAnsi="Tahoma" w:cs="Tahoma"/>
-          <w:sz w:val="20"/>
-          <w:szCs w:val="20"/>
-        </w:rPr>
-        <w:t xml:space="preserve">Faculdade Projeção </w:t>
-      </w:r>
-    </w:p>
-    <w:p>
-      <w:pPr>
-        <w:pStyle w:val="PargrafodaLista"/>
-        <w:rPr>
-          <w:rFonts w:ascii="Tahoma" w:hAnsi="Tahoma" w:cs="Tahoma"/>
-          <w:sz w:val="20"/>
-          <w:szCs w:val="20"/>
-        </w:rPr>
-      </w:pPr>
-      <w:r>
-        <w:rPr>
-          <w:rFonts w:ascii="Tahoma" w:hAnsi="Tahoma" w:cs="Tahoma"/>
-          <w:sz w:val="20"/>
-          <w:szCs w:val="20"/>
-        </w:rPr>
-        <w:t>Brasília/DF</w:t>
-      </w:r>
-    </w:p>
-    <w:p>
-      <w:pPr>
-        <w:pStyle w:val="PargrafodaLista"/>
-        <w:rPr>
-          <w:rFonts w:ascii="Tahoma" w:hAnsi="Tahoma" w:cs="Tahoma"/>
-          <w:sz w:val="20"/>
-          <w:szCs w:val="20"/>
-        </w:rPr>
-      </w:pPr>
-      <w:r>
-        <w:rPr>
-          <w:rFonts w:ascii="Tahoma" w:hAnsi="Tahoma" w:cs="Tahoma"/>
-          <w:sz w:val="20"/>
-          <w:szCs w:val="20"/>
-        </w:rPr>
-        <w:t>2019-</w:t>
-      </w:r>
-      <w:r>
-        <w:rPr>
-          <w:rFonts w:ascii="Tahoma" w:hAnsi="Tahoma" w:cs="Tahoma"/>
-          <w:sz w:val="20"/>
-          <w:szCs w:val="20"/>
-        </w:rPr>
-        <w:t>2021</w:t>
-      </w:r>
-    </w:p>
-    <w:p>
-      <w:pPr>
-        <w:pStyle w:val="PargrafodaLista"/>
-        <w:rPr>
-          <w:rFonts w:ascii="Tahoma" w:hAnsi="Tahoma" w:cs="Tahoma"/>
-          <w:sz w:val="20"/>
-          <w:szCs w:val="20"/>
-        </w:rPr>
+        <w:sectPr>
+          <w:pgSz w:w="11900" w:h="16840"/>
+          <w:pgMar w:top="720" w:right="720" w:bottom="720" w:left="720" w:header="708" w:footer="708" w:gutter="0"/>
+          <w:cols w:space="708"/>
+          <w:docGrid w:linePitch="360"/>
+        </w:sectPr>
       </w:pPr>
     </w:p>
     <w:p>
@@ -1192,63 +1397,258 @@
           <w:sz w:val="20"/>
           <w:szCs w:val="20"/>
         </w:rPr>
-        <w:t>Técnico em Administração</w:t>
+        <w:t>Gestor Hospitalar;</w:t>
+      </w:r>
+      <w:r>
+        <w:rPr>
+          <w:rFonts w:ascii="Tahoma" w:hAnsi="Tahoma" w:cs="Tahoma"/>
+          <w:noProof/>
+          <w:sz w:val="20"/>
+          <w:szCs w:val="20"/>
+        </w:rPr>
+        <w:t xml:space="preserve"> </w:t>
       </w:r>
     </w:p>
     <w:p>
       <w:pPr>
         <w:pStyle w:val="PargrafodaLista"/>
-        <w:rPr>
-          <w:rFonts w:ascii="Tahoma" w:hAnsi="Tahoma" w:cs="Tahoma"/>
-          <w:sz w:val="20"/>
-          <w:szCs w:val="20"/>
-        </w:rPr>
-      </w:pPr>
-      <w:r>
-        <w:rPr>
-          <w:rFonts w:ascii="Tahoma" w:hAnsi="Tahoma" w:cs="Tahoma"/>
-          <w:sz w:val="20"/>
-          <w:szCs w:val="20"/>
-        </w:rPr>
-        <w:t>SESI/SENAI</w:t>
+        <w:numPr>
+          <w:ilvl w:val="0"/>
+          <w:numId w:val="1"/>
+        </w:numPr>
+        <w:rPr>
+          <w:rFonts w:ascii="Tahoma" w:hAnsi="Tahoma" w:cs="Tahoma"/>
+          <w:sz w:val="20"/>
+          <w:szCs w:val="20"/>
+        </w:rPr>
+      </w:pPr>
+      <w:r>
+        <w:rPr>
+          <w:rFonts w:ascii="Tahoma" w:hAnsi="Tahoma" w:cs="Tahoma"/>
+          <w:sz w:val="20"/>
+          <w:szCs w:val="20"/>
+        </w:rPr>
+        <w:t xml:space="preserve">Técnico em </w:t>
+      </w:r>
+      <w:r>
+        <w:rPr>
+          <w:rFonts w:ascii="Tahoma" w:hAnsi="Tahoma" w:cs="Tahoma"/>
+          <w:sz w:val="20"/>
+          <w:szCs w:val="20"/>
+        </w:rPr>
+        <w:t>Enfermagem;</w:t>
       </w:r>
     </w:p>
     <w:p>
       <w:pPr>
         <w:pStyle w:val="PargrafodaLista"/>
-        <w:rPr>
-          <w:rFonts w:ascii="Tahoma" w:hAnsi="Tahoma" w:cs="Tahoma"/>
-          <w:sz w:val="20"/>
-          <w:szCs w:val="20"/>
-          <w:u w:val="single"/>
-        </w:rPr>
-      </w:pPr>
-      <w:r>
-        <w:rPr>
-          <w:rFonts w:ascii="Tahoma" w:hAnsi="Tahoma" w:cs="Tahoma"/>
-          <w:sz w:val="20"/>
-          <w:szCs w:val="20"/>
-        </w:rPr>
-        <w:t>Brasília/DF</w:t>
+        <w:numPr>
+          <w:ilvl w:val="0"/>
+          <w:numId w:val="1"/>
+        </w:numPr>
+        <w:rPr>
+          <w:rFonts w:ascii="Tahoma" w:hAnsi="Tahoma" w:cs="Tahoma"/>
+          <w:sz w:val="20"/>
+          <w:szCs w:val="20"/>
+        </w:rPr>
+      </w:pPr>
+      <w:r>
+        <w:rPr>
+          <w:rFonts w:ascii="Tahoma" w:hAnsi="Tahoma" w:cs="Tahoma"/>
+          <w:sz w:val="20"/>
+          <w:szCs w:val="20"/>
+        </w:rPr>
+        <w:t>Técnico em instrumentanção cirúrgica;</w:t>
       </w:r>
     </w:p>
     <w:p>
       <w:pPr>
         <w:pStyle w:val="PargrafodaLista"/>
-        <w:rPr>
-          <w:rFonts w:ascii="Tahoma" w:hAnsi="Tahoma" w:cs="Tahoma"/>
-          <w:sz w:val="20"/>
-          <w:szCs w:val="20"/>
-        </w:rPr>
-      </w:pPr>
-      <w:r>
-        <w:rPr>
-          <w:rFonts w:ascii="Tahoma" w:hAnsi="Tahoma" w:cs="Tahoma"/>
-          <w:sz w:val="20"/>
-          <w:szCs w:val="20"/>
-        </w:rPr>
-        <w:t>2017-2018</w:t>
-      </w:r>
+        <w:numPr>
+          <w:ilvl w:val="0"/>
+          <w:numId w:val="1"/>
+        </w:numPr>
+        <w:rPr>
+          <w:rFonts w:ascii="Tahoma" w:hAnsi="Tahoma" w:cs="Tahoma"/>
+          <w:sz w:val="20"/>
+          <w:szCs w:val="20"/>
+        </w:rPr>
+      </w:pPr>
+      <w:r>
+        <w:rPr>
+          <w:rFonts w:ascii="Tahoma" w:hAnsi="Tahoma" w:cs="Tahoma"/>
+          <w:sz w:val="20"/>
+          <w:szCs w:val="20"/>
+        </w:rPr>
+        <w:t>Técnico especializado em Hemodiálise;</w:t>
+      </w:r>
+    </w:p>
+    <w:p>
+      <w:pPr>
+        <w:pStyle w:val="PargrafodaLista"/>
+        <w:numPr>
+          <w:ilvl w:val="0"/>
+          <w:numId w:val="1"/>
+        </w:numPr>
+        <w:rPr>
+          <w:rFonts w:ascii="Tahoma" w:hAnsi="Tahoma" w:cs="Tahoma"/>
+          <w:sz w:val="20"/>
+          <w:szCs w:val="20"/>
+        </w:rPr>
+      </w:pPr>
+      <w:r>
+        <w:rPr>
+          <w:rFonts w:ascii="Tahoma" w:hAnsi="Tahoma" w:cs="Tahoma"/>
+          <w:sz w:val="20"/>
+          <w:szCs w:val="20"/>
+        </w:rPr>
+        <w:t>Pós graduação em docência em ensino superior(Andamento)</w:t>
+      </w:r>
+    </w:p>
+    <w:p>
+      <w:pPr>
+        <w:rPr>
+          <w:rFonts w:ascii="Tahoma" w:hAnsi="Tahoma" w:cs="Tahoma"/>
+          <w:sz w:val="20"/>
+          <w:szCs w:val="20"/>
+        </w:rPr>
+      </w:pPr>
+    </w:p>
+    <w:p>
+      <w:pPr>
+        <w:pStyle w:val="PargrafodaLista"/>
+        <w:numPr>
+          <w:ilvl w:val="0"/>
+          <w:numId w:val="1"/>
+        </w:numPr>
+        <w:rPr>
+          <w:rFonts w:ascii="Tahoma" w:hAnsi="Tahoma" w:cs="Tahoma"/>
+          <w:sz w:val="20"/>
+          <w:szCs w:val="20"/>
+        </w:rPr>
+      </w:pPr>
+      <w:r>
+        <w:rPr>
+          <w:rFonts w:ascii="Tahoma" w:hAnsi="Tahoma" w:cs="Tahoma"/>
+          <w:sz w:val="20"/>
+          <w:szCs w:val="20"/>
+        </w:rPr>
+        <w:t>Análise Clínica (em andamento);</w:t>
+      </w:r>
+    </w:p>
+    <w:p>
+      <w:pPr>
+        <w:pStyle w:val="PargrafodaLista"/>
+        <w:numPr>
+          <w:ilvl w:val="0"/>
+          <w:numId w:val="1"/>
+        </w:numPr>
+        <w:rPr>
+          <w:rFonts w:ascii="Tahoma" w:hAnsi="Tahoma" w:cs="Tahoma"/>
+          <w:sz w:val="20"/>
+          <w:szCs w:val="20"/>
+        </w:rPr>
+      </w:pPr>
+      <w:r>
+        <w:rPr>
+          <w:rFonts w:ascii="Tahoma" w:hAnsi="Tahoma" w:cs="Tahoma"/>
+          <w:sz w:val="20"/>
+          <w:szCs w:val="20"/>
+        </w:rPr>
+        <w:t>Covid-19;</w:t>
+      </w:r>
+    </w:p>
+    <w:p>
+      <w:pPr>
+        <w:pStyle w:val="PargrafodaLista"/>
+        <w:numPr>
+          <w:ilvl w:val="0"/>
+          <w:numId w:val="1"/>
+        </w:numPr>
+        <w:rPr>
+          <w:rFonts w:ascii="Tahoma" w:hAnsi="Tahoma" w:cs="Tahoma"/>
+          <w:sz w:val="20"/>
+          <w:szCs w:val="20"/>
+        </w:rPr>
+      </w:pPr>
+      <w:r>
+        <w:rPr>
+          <w:rFonts w:ascii="Tahoma" w:hAnsi="Tahoma" w:cs="Tahoma"/>
+          <w:sz w:val="20"/>
+          <w:szCs w:val="20"/>
+        </w:rPr>
+        <w:t>Calculo de medicação;</w:t>
+      </w:r>
+    </w:p>
+    <w:p>
+      <w:pPr>
+        <w:pStyle w:val="PargrafodaLista"/>
+        <w:numPr>
+          <w:ilvl w:val="0"/>
+          <w:numId w:val="1"/>
+        </w:numPr>
+        <w:rPr>
+          <w:rFonts w:ascii="Tahoma" w:hAnsi="Tahoma" w:cs="Tahoma"/>
+          <w:sz w:val="20"/>
+          <w:szCs w:val="20"/>
+        </w:rPr>
+      </w:pPr>
+      <w:r>
+        <w:rPr>
+          <w:rFonts w:ascii="Tahoma" w:hAnsi="Tahoma" w:cs="Tahoma"/>
+          <w:sz w:val="20"/>
+          <w:szCs w:val="20"/>
+        </w:rPr>
+        <w:t>Atualização em Punção Venosa;</w:t>
+      </w:r>
+    </w:p>
+    <w:p>
+      <w:pPr>
+        <w:pStyle w:val="PargrafodaLista"/>
+        <w:numPr>
+          <w:ilvl w:val="0"/>
+          <w:numId w:val="1"/>
+        </w:numPr>
+        <w:rPr>
+          <w:rFonts w:ascii="Tahoma" w:hAnsi="Tahoma" w:cs="Tahoma"/>
+          <w:sz w:val="20"/>
+          <w:szCs w:val="20"/>
+        </w:rPr>
+      </w:pPr>
+      <w:r>
+        <w:rPr>
+          <w:rFonts w:ascii="Tahoma" w:hAnsi="Tahoma" w:cs="Tahoma"/>
+          <w:sz w:val="20"/>
+          <w:szCs w:val="20"/>
+        </w:rPr>
+        <w:t>Socorrista;</w:t>
+      </w:r>
+    </w:p>
+    <w:p>
+      <w:pPr>
+        <w:rPr>
+          <w:rFonts w:ascii="Tahoma" w:hAnsi="Tahoma" w:cs="Tahoma"/>
+          <w:sz w:val="20"/>
+          <w:szCs w:val="20"/>
+        </w:rPr>
+        <w:sectPr>
+          <w:type w:val="continuous"/>
+          <w:pgSz w:w="11900" w:h="16840"/>
+          <w:pgMar w:top="720" w:right="720" w:bottom="720" w:left="720" w:header="708" w:footer="708" w:gutter="0"/>
+          <w:cols w:num="2" w:space="708"/>
+          <w:docGrid w:linePitch="360"/>
+        </w:sectPr>
+      </w:pPr>
+    </w:p>
+    <w:p>
+      <w:pPr>
+        <w:pStyle w:val="PargrafodaLista"/>
+        <w:rPr>
+          <w:rFonts w:ascii="Tahoma" w:hAnsi="Tahoma" w:cs="Tahoma"/>
+          <w:sz w:val="20"/>
+          <w:szCs w:val="20"/>
+        </w:rPr>
+      </w:pPr>
     </w:p>
     <w:p>
       <w:pPr>
@@ -1266,152 +1666,16 @@
         <mc:AlternateContent>
           <mc:Choice Requires="wps">
             <w:drawing>
-              <wp:anchor distT="0" distB="0" distL="114300" distR="114300" simplePos="0" relativeHeight="251662848" behindDoc="0" locked="0" layoutInCell="1" allowOverlap="1" wp14:anchorId="3829CE5A" wp14:editId="2E157A09">
+              <wp:anchor distT="0" distB="0" distL="114300" distR="114300" simplePos="0" relativeHeight="251661824" behindDoc="0" locked="0" layoutInCell="1" allowOverlap="1" wp14:anchorId="36DE16CE" wp14:editId="5D6C71EA">
                 <wp:simplePos x="0" y="0"/>
-                <wp:positionH relativeFrom="margin">
-                  <wp:posOffset>4503420</wp:posOffset>
+                <wp:positionH relativeFrom="page">
+                  <wp:align>left</wp:align>
                 </wp:positionH>
                 <wp:positionV relativeFrom="paragraph">
-                  <wp:posOffset>104140</wp:posOffset>
+                  <wp:posOffset>160655</wp:posOffset>
                 </wp:positionV>
                 <wp:extent cx="2595880" cy="340995"/>
-                <wp:effectExtent l="0" t="0" r="0" b="0"/>
-                <wp:wrapThrough wrapText="bothSides">
-                  <wp:wrapPolygon edited="0">
-                    <wp:start x="0" y="0"/>
-                    <wp:lineTo x="0" y="20514"/>
-                    <wp:lineTo x="21399" y="20514"/>
-                    <wp:lineTo x="21399" y="0"/>
-                    <wp:lineTo x="0" y="0"/>
-                  </wp:wrapPolygon>
-                </wp:wrapThrough>
-                <wp:docPr id="10" name="Retângulo 2"/>
-                <wp:cNvGraphicFramePr>
-                  <a:graphicFrameLocks xmlns:a="http://schemas.openxmlformats.org/drawingml/2006/main"/>
-                </wp:cNvGraphicFramePr>
-                <a:graphic xmlns:a="http://schemas.openxmlformats.org/drawingml/2006/main">
-                  <a:graphicData uri="http://schemas.microsoft.com/office/word/2010/wordprocessingShape">
-                    <wps:wsp>
-                      <wps:cNvSpPr>
-                        <a:spLocks/>
-                      </wps:cNvSpPr>
-                      <wps:spPr>
-                        <a:xfrm>
-                          <a:off x="0" y="0"/>
-                          <a:ext cx="2595880" cy="340995"/>
-                        </a:xfrm>
-                        <a:prstGeom prst="rect">
-                          <a:avLst/>
-                        </a:prstGeom>
-                        <a:solidFill>
-                          <a:srgbClr val="2AA005"/>
-                        </a:solidFill>
-                        <a:ln>
-                          <a:noFill/>
-                        </a:ln>
-                      </wps:spPr>
-                      <wps:style>
-                        <a:lnRef idx="2">
-                          <a:schemeClr val="accent1">
-                            <a:shade val="50000"/>
-                          </a:schemeClr>
-                        </a:lnRef>
-                        <a:fillRef idx="1">
-                          <a:schemeClr val="accent1"/>
-                        </a:fillRef>
-                        <a:effectRef idx="0">
-                          <a:schemeClr val="accent1"/>
-                        </a:effectRef>
-                        <a:fontRef idx="minor">
-                          <a:schemeClr val="lt1"/>
-                        </a:fontRef>
-                      </wps:style>
-                      <wps:txbx>
-                        <w:txbxContent>
-                          <w:p>
-                            <w:pPr>
-                              <w:jc w:val="center"/>
-                              <w:rPr>
-                                <w:rFonts w:ascii="Tahoma" w:hAnsi="Tahoma" w:cs="Tahoma"/>
-                                <w:color w:val="FFFFFF" w:themeColor="background1"/>
-                              </w:rPr>
-                            </w:pPr>
-                            <w:r>
-                              <w:rPr>
-                                <w:rFonts w:ascii="Tahoma" w:hAnsi="Tahoma" w:cs="Tahoma"/>
-                                <w:color w:val="FFFFFF" w:themeColor="background1"/>
-                              </w:rPr>
-                              <w:t>EXPERIÊNCIAS PROFISSIONAIS</w:t>
-                            </w:r>
-                          </w:p>
-                          <w:p/>
-                        </w:txbxContent>
-                      </wps:txbx>
-                      <wps:bodyPr rot="0" spcFirstLastPara="0" vertOverflow="overflow" horzOverflow="overflow" vert="horz" wrap="square" lIns="91440" tIns="45720" rIns="91440" bIns="45720" numCol="1" spcCol="0" rtlCol="0" fromWordArt="0" anchor="ctr" anchorCtr="0" forceAA="0" compatLnSpc="1">
-                        <a:prstTxWarp prst="textNoShape">
-                          <a:avLst/>
-                        </a:prstTxWarp>
-                        <a:noAutofit/>
-                      </wps:bodyPr>
-                    </wps:wsp>
-                  </a:graphicData>
-                </a:graphic>
-                <wp14:sizeRelH relativeFrom="margin">
-                  <wp14:pctWidth>0</wp14:pctWidth>
-                </wp14:sizeRelH>
-                <wp14:sizeRelV relativeFrom="margin">
-                  <wp14:pctHeight>0</wp14:pctHeight>
-                </wp14:sizeRelV>
-              </wp:anchor>
-            </w:drawing>
-          </mc:Choice>
-          <mc:Fallback>
-            <w:pict>
-              <v:rect w14:anchorId="3829CE5A" id="Retângulo 2" o:spid="_x0000_s1029" style="position:absolute;left:0;text-align:left;margin-left:354.6pt;margin-top:8.2pt;width:204.4pt;height:26.85pt;z-index:251662848;visibility:visible;mso-wrap-style:square;mso-width-percent:0;mso-height-percent:0;mso-wrap-distance-left:9pt;mso-wrap-distance-top:0;mso-wrap-distance-right:9pt;mso-wrap-distance-bottom:0;mso-position-horizontal:absolute;mso-position-horizontal-relative:margin;mso-position-vertical:absolute;mso-position-vertical-relative:text;mso-width-percent:0;mso-height-percent:0;mso-width-relative:margin;mso-height-relative:margin;v-text-anchor:middle" o:gfxdata="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" fillcolor="#2aa005" stroked="f" strokeweight="1pt">
-                <v:textbox>
-                  <w:txbxContent>
-                    <w:p>
-                      <w:pPr>
-                        <w:jc w:val="center"/>
-                        <w:rPr>
-                          <w:rFonts w:ascii="Tahoma" w:hAnsi="Tahoma" w:cs="Tahoma"/>
-                          <w:color w:val="FFFFFF" w:themeColor="background1"/>
-                        </w:rPr>
-                      </w:pPr>
-                      <w:r>
-                        <w:rPr>
-                          <w:rFonts w:ascii="Tahoma" w:hAnsi="Tahoma" w:cs="Tahoma"/>
-                          <w:color w:val="FFFFFF" w:themeColor="background1"/>
-                        </w:rPr>
-                        <w:t>EXPERIÊNCIAS PROFISSIONAIS</w:t>
-                      </w:r>
-                    </w:p>
-                    <w:p/>
-                  </w:txbxContent>
-                </v:textbox>
-                <w10:wrap type="through" anchorx="margin"/>
-              </v:rect>
-            </w:pict>
-          </mc:Fallback>
-        </mc:AlternateContent>
-      </w:r>
-      <w:r>
-        <w:rPr>
-          <w:noProof/>
-        </w:rPr>
-        <mc:AlternateContent>
-          <mc:Choice Requires="wps">
-            <w:drawing>
-              <wp:anchor distT="0" distB="0" distL="114300" distR="114300" simplePos="0" relativeHeight="251661824" behindDoc="0" locked="0" layoutInCell="1" allowOverlap="1" wp14:anchorId="36DE16CE" wp14:editId="011DBAF3">
-                <wp:simplePos x="0" y="0"/>
-                <wp:positionH relativeFrom="margin">
-                  <wp:posOffset>-464185</wp:posOffset>
-                </wp:positionH>
-                <wp:positionV relativeFrom="paragraph">
-                  <wp:posOffset>123190</wp:posOffset>
-                </wp:positionV>
-                <wp:extent cx="2595880" cy="340995"/>
-                <wp:effectExtent l="0" t="0" r="0" b="0"/>
+                <wp:effectExtent l="0" t="0" r="0" b="1905"/>
                 <wp:wrapThrough wrapText="bothSides">
                   <wp:wrapPolygon edited="0">
                     <wp:start x="0" y="0"/>
@@ -1509,8 +1773,7 @@
           </mc:Choice>
           <mc:Fallback>
             <w:pict>
-              <v:rect id="Retângulo 18" o:spid="_x0000_s1030" style="position:absolute;left:0;text-align:left;margin-left:-36.55pt;margin-top:9.7pt;width:204.4pt;height:26.85pt;z-index:251672576;visibility:visible;mso-wrap-style:square;mso-width-percent:0;mso-height-percent:0;mso-wrap-distance-left:9pt;mso-wrap-distance-top:0;mso-wrap-distance-right:9pt;mso-wrap-distance-bottom:0;mso-position-horizontal:absolute;mso-position-horizontal-relative:margin;mso-position-vertical:absolute;mso-position-vertical-relative:text;mso-width-percent:0;mso-height-percent:0;mso-width-relative:margin;mso-height-relative:margin;v-text-anchor:middle" o:gfxdata="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" fillcolor="#2aa005" stroked="f" strokeweight="1pt">
-                <v:path arrowok="t"/>
+              <v:rect w14:anchorId="36DE16CE" id="Retângulo 18" o:spid="_x0000_s1030" style="position:absolute;left:0;text-align:left;margin-left:0;margin-top:12.65pt;width:204.4pt;height:26.85pt;z-index:251661824;visibility:visible;mso-wrap-style:square;mso-width-percent:0;mso-height-percent:0;mso-wrap-distance-left:9pt;mso-wrap-distance-top:0;mso-wrap-distance-right:9pt;mso-wrap-distance-bottom:0;mso-position-horizontal:left;mso-position-horizontal-relative:page;mso-position-vertical:absolute;mso-position-vertical-relative:text;mso-width-percent:0;mso-height-percent:0;mso-width-relative:margin;mso-height-relative:margin;v-text-anchor:middle" o:gfxdata="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" fillcolor="#2aa005" stroked="f" strokeweight="1pt">
                 <v:textbox>
                   <w:txbxContent>
                     <w:p>
@@ -1538,7 +1801,7 @@
                     </w:p>
                   </w:txbxContent>
                 </v:textbox>
-                <w10:wrap type="through" anchorx="margin"/>
+                <w10:wrap type="through" anchorx="page"/>
               </v:rect>
             </w:pict>
           </mc:Fallback>
@@ -1551,13 +1814,13 @@
         <mc:AlternateContent>
           <mc:Choice Requires="wps">
             <w:drawing>
-              <wp:anchor distT="4294967295" distB="4294967295" distL="114300" distR="114300" simplePos="0" relativeHeight="251651584" behindDoc="0" locked="0" layoutInCell="1" allowOverlap="1" wp14:anchorId="6C99B525" wp14:editId="5FC74779">
+              <wp:anchor distT="4294967295" distB="4294967295" distL="114300" distR="114300" simplePos="0" relativeHeight="251651584" behindDoc="0" locked="0" layoutInCell="1" allowOverlap="1" wp14:anchorId="6C99B525" wp14:editId="3FE4A481">
                 <wp:simplePos x="0" y="0"/>
                 <wp:positionH relativeFrom="column">
                   <wp:posOffset>-978535</wp:posOffset>
                 </wp:positionH>
                 <wp:positionV relativeFrom="paragraph">
-                  <wp:posOffset>142239</wp:posOffset>
+                  <wp:posOffset>264795</wp:posOffset>
                 </wp:positionV>
                 <wp:extent cx="7842250" cy="0"/>
                 <wp:effectExtent l="0" t="0" r="6350" b="0"/>
@@ -1615,7 +1878,7 @@
           </mc:Choice>
           <mc:Fallback>
             <w:pict>
-              <v:line w14:anchorId="448C9A63" id="Conector Reto 15" o:spid="_x0000_s1026" style="position:absolute;flip:y;z-index:251657214;visibility:visible;mso-wrap-style:square;mso-width-percent:0;mso-height-percent:0;mso-wrap-distance-left:9pt;mso-wrap-distance-top:-3e-5mm;mso-wrap-distance-right:9pt;mso-wrap-distance-bottom:-3e-5mm;mso-position-horizontal:absolute;mso-position-horizontal-relative:text;mso-position-vertical:absolute;mso-position-vertical-relative:text;mso-width-percent:0;mso-height-percent:0;mso-width-relative:margin;mso-height-relative:margin" from="-77.05pt,11.2pt" to="540.45pt,11.2pt" o:gfxdata="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" strokecolor="#2aa005" strokeweight="1.5pt">
+              <v:line w14:anchorId="3C98CB09" id="Conector Reto 15" o:spid="_x0000_s1026" style="position:absolute;flip:y;z-index:251651584;visibility:visible;mso-wrap-style:square;mso-width-percent:0;mso-height-percent:0;mso-wrap-distance-left:9pt;mso-wrap-distance-top:-3e-5mm;mso-wrap-distance-right:9pt;mso-wrap-distance-bottom:-3e-5mm;mso-position-horizontal:absolute;mso-position-horizontal-relative:text;mso-position-vertical:absolute;mso-position-vertical-relative:text;mso-width-percent:0;mso-height-percent:0;mso-width-relative:margin;mso-height-relative:margin" from="-77.05pt,20.85pt" to="540.45pt,20.85pt" o:gfxdata="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" strokecolor="#2aa005" strokeweight="1.5pt">
                 <v:stroke joinstyle="miter"/>
                 <o:lock v:ext="edit" shapetype="f"/>
               </v:line>
@@ -1623,16 +1886,6 @@
           </mc:Fallback>
         </mc:AlternateContent>
       </w:r>
-    </w:p>
-    <w:p>
-      <w:pPr>
-        <w:pStyle w:val="PargrafodaLista"/>
-        <w:rPr>
-          <w:rFonts w:ascii="Tahoma" w:hAnsi="Tahoma" w:cs="Tahoma"/>
-          <w:sz w:val="20"/>
-          <w:szCs w:val="20"/>
-        </w:rPr>
-      </w:pPr>
       <w:r>
         <w:rPr>
           <w:rFonts w:ascii="Tahoma" w:hAnsi="Tahoma" w:cs="Tahoma"/>
@@ -1643,7 +1896,7 @@
         <mc:AlternateContent>
           <mc:Choice Requires="wps">
             <w:drawing>
-              <wp:anchor distT="0" distB="0" distL="114300" distR="114300" simplePos="0" relativeHeight="251660800" behindDoc="0" locked="0" layoutInCell="1" allowOverlap="1" wp14:anchorId="7B0DDC13" wp14:editId="76C1B9BF">
+              <wp:anchor distT="0" distB="0" distL="114300" distR="114300" simplePos="0" relativeHeight="251660800" behindDoc="0" locked="0" layoutInCell="1" allowOverlap="1" wp14:anchorId="7B0DDC13" wp14:editId="3B1D8E21">
                 <wp:simplePos x="0" y="0"/>
                 <wp:positionH relativeFrom="column">
                   <wp:posOffset>3259455</wp:posOffset>
@@ -1704,7 +1957,7 @@
           </mc:Choice>
           <mc:Fallback>
             <w:pict>
-              <v:line w14:anchorId="78B366C6" id="Conector Reto 17" o:spid="_x0000_s1026" style="position:absolute;z-index:251660800;visibility:visible;mso-wrap-style:square;mso-width-percent:0;mso-height-percent:0;mso-wrap-distance-left:9pt;mso-wrap-distance-top:0;mso-wrap-distance-right:9pt;mso-wrap-distance-bottom:0;mso-position-horizontal:absolute;mso-position-horizontal-relative:text;mso-position-vertical:absolute;mso-position-vertical-relative:text;mso-width-percent:0;mso-height-percent:0;mso-width-relative:margin;mso-height-relative:margin" from="256.65pt,1.35pt" to="256.65pt,448.3pt" o:gfxdata="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" strokecolor="#2aa005" strokeweight="1.5pt">
+              <v:line w14:anchorId="5DFDC4C6" id="Conector Reto 17" o:spid="_x0000_s1026" style="position:absolute;z-index:251660800;visibility:visible;mso-wrap-style:square;mso-width-percent:0;mso-height-percent:0;mso-wrap-distance-left:9pt;mso-wrap-distance-top:0;mso-wrap-distance-right:9pt;mso-wrap-distance-bottom:0;mso-position-horizontal:absolute;mso-position-horizontal-relative:text;mso-position-vertical:absolute;mso-position-vertical-relative:text;mso-width-percent:0;mso-height-percent:0;mso-width-relative:margin;mso-height-relative:margin" from="256.65pt,1.35pt" to="256.65pt,448.3pt" o:gfxdata="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" strokecolor="#2aa005" strokeweight="1.5pt">
                 <v:stroke joinstyle="miter"/>
               </v:line>
             </w:pict>
@@ -1721,6 +1974,142 @@
           <w:szCs w:val="20"/>
         </w:rPr>
       </w:pPr>
+      <w:r>
+        <w:rPr>
+          <w:noProof/>
+        </w:rPr>
+        <mc:AlternateContent>
+          <mc:Choice Requires="wps">
+            <w:drawing>
+              <wp:anchor distT="0" distB="0" distL="114300" distR="114300" simplePos="0" relativeHeight="251662848" behindDoc="0" locked="0" layoutInCell="1" allowOverlap="1" wp14:anchorId="3829CE5A" wp14:editId="463FF54A">
+                <wp:simplePos x="0" y="0"/>
+                <wp:positionH relativeFrom="margin">
+                  <wp:posOffset>4503420</wp:posOffset>
+                </wp:positionH>
+                <wp:positionV relativeFrom="paragraph">
+                  <wp:posOffset>16510</wp:posOffset>
+                </wp:positionV>
+                <wp:extent cx="2595880" cy="340995"/>
+                <wp:effectExtent l="0" t="0" r="0" b="0"/>
+                <wp:wrapThrough wrapText="bothSides">
+                  <wp:wrapPolygon edited="0">
+                    <wp:start x="0" y="0"/>
+                    <wp:lineTo x="0" y="20514"/>
+                    <wp:lineTo x="21399" y="20514"/>
+                    <wp:lineTo x="21399" y="0"/>
+                    <wp:lineTo x="0" y="0"/>
+                  </wp:wrapPolygon>
+                </wp:wrapThrough>
+                <wp:docPr id="10" name="Retângulo 2"/>
+                <wp:cNvGraphicFramePr>
+                  <a:graphicFrameLocks xmlns:a="http://schemas.openxmlformats.org/drawingml/2006/main"/>
+                </wp:cNvGraphicFramePr>
+                <a:graphic xmlns:a="http://schemas.openxmlformats.org/drawingml/2006/main">
+                  <a:graphicData uri="http://schemas.microsoft.com/office/word/2010/wordprocessingShape">
+                    <wps:wsp>
+                      <wps:cNvSpPr>
+                        <a:spLocks/>
+                      </wps:cNvSpPr>
+                      <wps:spPr>
+                        <a:xfrm>
+                          <a:off x="0" y="0"/>
+                          <a:ext cx="2595880" cy="340995"/>
+                        </a:xfrm>
+                        <a:prstGeom prst="rect">
+                          <a:avLst/>
+                        </a:prstGeom>
+                        <a:solidFill>
+                          <a:srgbClr val="2AA005"/>
+                        </a:solidFill>
+                        <a:ln>
+                          <a:noFill/>
+                        </a:ln>
+                      </wps:spPr>
+                      <wps:style>
+                        <a:lnRef idx="2">
+                          <a:schemeClr val="accent1">
+                            <a:shade val="50000"/>
+                          </a:schemeClr>
+                        </a:lnRef>
+                        <a:fillRef idx="1">
+                          <a:schemeClr val="accent1"/>
+                        </a:fillRef>
+                        <a:effectRef idx="0">
+                          <a:schemeClr val="accent1"/>
+                        </a:effectRef>
+                        <a:fontRef idx="minor">
+                          <a:schemeClr val="lt1"/>
+                        </a:fontRef>
+                      </wps:style>
+                      <wps:txbx>
+                        <w:txbxContent>
+                          <w:p>
+                            <w:pPr>
+                              <w:jc w:val="center"/>
+                              <w:rPr>
+                                <w:rFonts w:ascii="Tahoma" w:hAnsi="Tahoma" w:cs="Tahoma"/>
+                                <w:color w:val="FFFFFF" w:themeColor="background1"/>
+                              </w:rPr>
+                            </w:pPr>
+                            <w:r>
+                              <w:rPr>
+                                <w:rFonts w:ascii="Tahoma" w:hAnsi="Tahoma" w:cs="Tahoma"/>
+                                <w:color w:val="FFFFFF" w:themeColor="background1"/>
+                              </w:rPr>
+                              <w:t>EXPERIÊNCIAS PROFISSIONAIS</w:t>
+                            </w:r>
+                          </w:p>
+                          <w:p/>
+                        </w:txbxContent>
+                      </wps:txbx>
+                      <wps:bodyPr rot="0" spcFirstLastPara="0" vertOverflow="overflow" horzOverflow="overflow" vert="horz" wrap="square" lIns="91440" tIns="45720" rIns="91440" bIns="45720" numCol="1" spcCol="0" rtlCol="0" fromWordArt="0" anchor="ctr" anchorCtr="0" forceAA="0" compatLnSpc="1">
+                        <a:prstTxWarp prst="textNoShape">
+                          <a:avLst/>
+                        </a:prstTxWarp>
+                        <a:noAutofit/>
+                      </wps:bodyPr>
+                    </wps:wsp>
+                  </a:graphicData>
+                </a:graphic>
+                <wp14:sizeRelH relativeFrom="margin">
+                  <wp14:pctWidth>0</wp14:pctWidth>
+                </wp14:sizeRelH>
+                <wp14:sizeRelV relativeFrom="margin">
+                  <wp14:pctHeight>0</wp14:pctHeight>
+                </wp14:sizeRelV>
+              </wp:anchor>
+            </w:drawing>
+          </mc:Choice>
+          <mc:Fallback>
+            <w:pict>
+              <v:rect w14:anchorId="3829CE5A" id="_x0000_s1031" style="position:absolute;left:0;text-align:left;margin-left:354.6pt;margin-top:1.3pt;width:204.4pt;height:26.85pt;z-index:251662848;visibility:visible;mso-wrap-style:square;mso-width-percent:0;mso-height-percent:0;mso-wrap-distance-left:9pt;mso-wrap-distance-top:0;mso-wrap-distance-right:9pt;mso-wrap-distance-bottom:0;mso-position-horizontal:absolute;mso-position-horizontal-relative:margin;mso-position-vertical:absolute;mso-position-vertical-relative:text;mso-width-percent:0;mso-height-percent:0;mso-width-relative:margin;mso-height-relative:margin;v-text-anchor:middle" o:gfxdata="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" fillcolor="#2aa005" stroked="f" strokeweight="1pt">
+                <v:textbox>
+                  <w:txbxContent>
+                    <w:p>
+                      <w:pPr>
+                        <w:jc w:val="center"/>
+                        <w:rPr>
+                          <w:rFonts w:ascii="Tahoma" w:hAnsi="Tahoma" w:cs="Tahoma"/>
+                          <w:color w:val="FFFFFF" w:themeColor="background1"/>
+                        </w:rPr>
+                      </w:pPr>
+                      <w:r>
+                        <w:rPr>
+                          <w:rFonts w:ascii="Tahoma" w:hAnsi="Tahoma" w:cs="Tahoma"/>
+                          <w:color w:val="FFFFFF" w:themeColor="background1"/>
+                        </w:rPr>
+                        <w:t>EXPERIÊNCIAS PROFISSIONAIS</w:t>
+                      </w:r>
+                    </w:p>
+                    <w:p/>
+                  </w:txbxContent>
+                </v:textbox>
+                <w10:wrap type="through" anchorx="margin"/>
+              </v:rect>
+            </w:pict>
+          </mc:Fallback>
+        </mc:AlternateContent>
+      </w:r>
     </w:p>
     <w:p>
       <w:pPr>
@@ -1731,63 +2120,16 @@
           <w:szCs w:val="20"/>
         </w:rPr>
       </w:pPr>
-      <w:r>
-        <w:rPr>
-          <w:rFonts w:ascii="Tahoma" w:hAnsi="Tahoma" w:cs="Tahoma"/>
-          <w:noProof/>
-          <w:sz w:val="20"/>
-          <w:szCs w:val="20"/>
-        </w:rPr>
-        <w:drawing>
-          <wp:anchor distT="0" distB="0" distL="114300" distR="114300" simplePos="0" relativeHeight="251653632" behindDoc="0" locked="0" layoutInCell="1" allowOverlap="1" wp14:anchorId="43BBB825" wp14:editId="139436EA">
-            <wp:simplePos x="0" y="0"/>
-            <wp:positionH relativeFrom="column">
-              <wp:posOffset>3952875</wp:posOffset>
-            </wp:positionH>
-            <wp:positionV relativeFrom="paragraph">
-              <wp:posOffset>6350</wp:posOffset>
-            </wp:positionV>
-            <wp:extent cx="3028950" cy="1981200"/>
-            <wp:effectExtent l="0" t="0" r="0" b="0"/>
-            <wp:wrapNone/>
-            <wp:docPr id="2" name="Imagem 2"/>
-            <wp:cNvGraphicFramePr>
-              <a:graphicFrameLocks xmlns:a="http://schemas.openxmlformats.org/drawingml/2006/main" noChangeAspect="1"/>
-            </wp:cNvGraphicFramePr>
-            <a:graphic xmlns:a="http://schemas.openxmlformats.org/drawingml/2006/main">
-              <a:graphicData uri="http://schemas.openxmlformats.org/drawingml/2006/picture">
-                <pic:pic xmlns:pic="http://schemas.openxmlformats.org/drawingml/2006/picture">
-                  <pic:nvPicPr>
-                    <pic:cNvPr id="2" name="Capturar.PNG"/>
-                    <pic:cNvPicPr/>
-                  </pic:nvPicPr>
-                  <pic:blipFill>
-                    <a:blip r:embed="rId9">
-                      <a:extLst>
-                        <a:ext uri="{28A0092B-C50C-407E-A947-70E740481C1C}">
-                          <a14:useLocalDpi xmlns:a14="http://schemas.microsoft.com/office/drawing/2010/main" val="0"/>
-                        </a:ext>
-                      </a:extLst>
-                    </a:blip>
-                    <a:stretch>
-                      <a:fillRect/>
-                    </a:stretch>
-                  </pic:blipFill>
-                  <pic:spPr>
-                    <a:xfrm>
-                      <a:off x="0" y="0"/>
-                      <a:ext cx="3028950" cy="1981200"/>
-                    </a:xfrm>
-                    <a:prstGeom prst="rect">
-                      <a:avLst/>
-                    </a:prstGeom>
-                  </pic:spPr>
-                </pic:pic>
-              </a:graphicData>
-            </a:graphic>
-          </wp:anchor>
-        </w:drawing>
-      </w:r>
+    </w:p>
+    <w:p>
+      <w:pPr>
+        <w:ind w:left="360"/>
+        <w:rPr>
+          <w:rFonts w:ascii="Tahoma" w:hAnsi="Tahoma" w:cs="Tahoma"/>
+          <w:sz w:val="20"/>
+          <w:szCs w:val="20"/>
+        </w:rPr>
+      </w:pPr>
     </w:p>
     <w:p>
       <w:pPr>
@@ -1798,18 +2140,15 @@
         </w:numPr>
         <w:rPr>
           <w:rFonts w:ascii="Tahoma" w:hAnsi="Tahoma" w:cs="Tahoma"/>
-          <w:sz w:val="20"/>
-          <w:szCs w:val="20"/>
-        </w:rPr>
-      </w:pPr>
-      <w:r>
-        <w:rPr>
-          <w:rFonts w:ascii="Tahoma" w:hAnsi="Tahoma" w:cs="Tahoma"/>
-          <w:sz w:val="20"/>
-          <w:szCs w:val="20"/>
-        </w:rPr>
-        <w:t>Autodidata;</w:t>
-      </w:r>
+        </w:rPr>
+        <w:sectPr>
+          <w:type w:val="continuous"/>
+          <w:pgSz w:w="11900" w:h="16840"/>
+          <w:pgMar w:top="720" w:right="720" w:bottom="720" w:left="720" w:header="708" w:footer="708" w:gutter="0"/>
+          <w:cols w:space="708"/>
+          <w:docGrid w:linePitch="360"/>
+        </w:sectPr>
+      </w:pPr>
     </w:p>
     <w:p>
       <w:pPr>
@@ -1820,15 +2159,11 @@
         </w:numPr>
         <w:rPr>
           <w:rFonts w:ascii="Tahoma" w:hAnsi="Tahoma" w:cs="Tahoma"/>
-          <w:sz w:val="20"/>
-          <w:szCs w:val="20"/>
-        </w:rPr>
-      </w:pPr>
-      <w:r>
-        <w:rPr>
-          <w:rFonts w:ascii="Tahoma" w:hAnsi="Tahoma" w:cs="Tahoma"/>
-          <w:sz w:val="20"/>
-          <w:szCs w:val="20"/>
+        </w:rPr>
+      </w:pPr>
+      <w:r>
+        <w:rPr>
+          <w:rFonts w:ascii="Tahoma" w:hAnsi="Tahoma" w:cs="Tahoma"/>
         </w:rPr>
         <w:t>Interessado;</w:t>
       </w:r>
@@ -1842,15 +2177,11 @@
         </w:numPr>
         <w:rPr>
           <w:rFonts w:ascii="Tahoma" w:hAnsi="Tahoma" w:cs="Tahoma"/>
-          <w:sz w:val="20"/>
-          <w:szCs w:val="20"/>
-        </w:rPr>
-      </w:pPr>
-      <w:r>
-        <w:rPr>
-          <w:rFonts w:ascii="Tahoma" w:hAnsi="Tahoma" w:cs="Tahoma"/>
-          <w:sz w:val="20"/>
-          <w:szCs w:val="20"/>
+        </w:rPr>
+      </w:pPr>
+      <w:r>
+        <w:rPr>
+          <w:rFonts w:ascii="Tahoma" w:hAnsi="Tahoma" w:cs="Tahoma"/>
         </w:rPr>
         <w:t>Organizado;</w:t>
       </w:r>
@@ -1864,15 +2195,11 @@
         </w:numPr>
         <w:rPr>
           <w:rFonts w:ascii="Tahoma" w:hAnsi="Tahoma" w:cs="Tahoma"/>
-          <w:sz w:val="20"/>
-          <w:szCs w:val="20"/>
-        </w:rPr>
-      </w:pPr>
-      <w:r>
-        <w:rPr>
-          <w:rFonts w:ascii="Tahoma" w:hAnsi="Tahoma" w:cs="Tahoma"/>
-          <w:sz w:val="20"/>
-          <w:szCs w:val="20"/>
+        </w:rPr>
+      </w:pPr>
+      <w:r>
+        <w:rPr>
+          <w:rFonts w:ascii="Tahoma" w:hAnsi="Tahoma" w:cs="Tahoma"/>
         </w:rPr>
         <w:t>Trabalho sob pressão;</w:t>
       </w:r>
@@ -1886,15 +2213,11 @@
         </w:numPr>
         <w:rPr>
           <w:rFonts w:ascii="Tahoma" w:hAnsi="Tahoma" w:cs="Tahoma"/>
-          <w:sz w:val="20"/>
-          <w:szCs w:val="20"/>
-        </w:rPr>
-      </w:pPr>
-      <w:r>
-        <w:rPr>
-          <w:rFonts w:ascii="Tahoma" w:hAnsi="Tahoma" w:cs="Tahoma"/>
-          <w:sz w:val="20"/>
-          <w:szCs w:val="20"/>
+        </w:rPr>
+      </w:pPr>
+      <w:r>
+        <w:rPr>
+          <w:rFonts w:ascii="Tahoma" w:hAnsi="Tahoma" w:cs="Tahoma"/>
         </w:rPr>
         <w:t>Facilidade de comunicação;</w:t>
       </w:r>
@@ -1902,8 +2225,6 @@
         <w:rPr>
           <w:rFonts w:ascii="Tahoma" w:hAnsi="Tahoma" w:cs="Tahoma"/>
           <w:noProof/>
-          <w:sz w:val="20"/>
-          <w:szCs w:val="20"/>
         </w:rPr>
         <w:t xml:space="preserve"> </w:t>
       </w:r>
@@ -1917,15 +2238,11 @@
         </w:numPr>
         <w:rPr>
           <w:rFonts w:ascii="Tahoma" w:hAnsi="Tahoma" w:cs="Tahoma"/>
-          <w:sz w:val="20"/>
-          <w:szCs w:val="20"/>
-        </w:rPr>
-      </w:pPr>
-      <w:r>
-        <w:rPr>
-          <w:rFonts w:ascii="Tahoma" w:hAnsi="Tahoma" w:cs="Tahoma"/>
-          <w:sz w:val="20"/>
-          <w:szCs w:val="20"/>
+        </w:rPr>
+      </w:pPr>
+      <w:r>
+        <w:rPr>
+          <w:rFonts w:ascii="Tahoma" w:hAnsi="Tahoma" w:cs="Tahoma"/>
         </w:rPr>
         <w:t>Altruísta (prezo pelo bem da equipe);</w:t>
       </w:r>
@@ -1939,15 +2256,11 @@
         </w:numPr>
         <w:rPr>
           <w:rFonts w:ascii="Tahoma" w:hAnsi="Tahoma" w:cs="Tahoma"/>
-          <w:sz w:val="20"/>
-          <w:szCs w:val="20"/>
-        </w:rPr>
-      </w:pPr>
-      <w:r>
-        <w:rPr>
-          <w:rFonts w:ascii="Tahoma" w:hAnsi="Tahoma" w:cs="Tahoma"/>
-          <w:sz w:val="20"/>
-          <w:szCs w:val="20"/>
+        </w:rPr>
+      </w:pPr>
+      <w:r>
+        <w:rPr>
+          <w:rFonts w:ascii="Tahoma" w:hAnsi="Tahoma" w:cs="Tahoma"/>
         </w:rPr>
         <w:t>Resolução de conflitos;</w:t>
       </w:r>
@@ -1957,110 +2270,33 @@
     </w:p>
     <w:p>
       <w:pPr>
-        <w:rPr>
-          <w:rFonts w:ascii="Tahoma" w:hAnsi="Tahoma" w:cs="Tahoma"/>
-          <w:sz w:val="20"/>
-          <w:szCs w:val="20"/>
-        </w:rPr>
-      </w:pPr>
-    </w:p>
-    <w:p>
-      <w:pPr>
-        <w:rPr>
-          <w:rFonts w:ascii="Tahoma" w:hAnsi="Tahoma" w:cs="Tahoma"/>
-          <w:sz w:val="20"/>
-          <w:szCs w:val="20"/>
-        </w:rPr>
-      </w:pPr>
-    </w:p>
-    <w:p>
-      <w:pPr>
-        <w:rPr>
-          <w:rFonts w:ascii="Tahoma" w:hAnsi="Tahoma" w:cs="Tahoma"/>
-          <w:sz w:val="20"/>
-          <w:szCs w:val="20"/>
-        </w:rPr>
-      </w:pPr>
-    </w:p>
-    <w:p>
-      <w:pPr>
-        <w:rPr>
-          <w:rFonts w:ascii="Tahoma" w:hAnsi="Tahoma" w:cs="Tahoma"/>
-          <w:sz w:val="20"/>
-          <w:szCs w:val="20"/>
-        </w:rPr>
-      </w:pPr>
-    </w:p>
-    <w:p>
-      <w:pPr>
-        <w:rPr>
-          <w:rFonts w:ascii="Tahoma" w:hAnsi="Tahoma" w:cs="Tahoma"/>
-          <w:sz w:val="20"/>
-          <w:szCs w:val="20"/>
-        </w:rPr>
-      </w:pPr>
-    </w:p>
-    <w:p>
-      <w:pPr>
-        <w:rPr>
-          <w:rFonts w:ascii="Tahoma" w:hAnsi="Tahoma" w:cs="Tahoma"/>
-          <w:sz w:val="20"/>
-          <w:szCs w:val="20"/>
-        </w:rPr>
-      </w:pPr>
-    </w:p>
-    <w:p>
-      <w:pPr>
-        <w:rPr>
-          <w:rFonts w:ascii="Tahoma" w:hAnsi="Tahoma" w:cs="Tahoma"/>
-          <w:sz w:val="20"/>
-          <w:szCs w:val="20"/>
-        </w:rPr>
-      </w:pPr>
-    </w:p>
-    <w:p>
-      <w:pPr>
-        <w:rPr>
-          <w:rFonts w:ascii="Tahoma" w:hAnsi="Tahoma" w:cs="Tahoma"/>
-          <w:sz w:val="20"/>
-          <w:szCs w:val="20"/>
-        </w:rPr>
-      </w:pPr>
-    </w:p>
-    <w:p>
-      <w:pPr>
-        <w:rPr>
-          <w:rFonts w:ascii="Tahoma" w:hAnsi="Tahoma" w:cs="Tahoma"/>
-          <w:sz w:val="20"/>
-          <w:szCs w:val="20"/>
-        </w:rPr>
-      </w:pPr>
-    </w:p>
-    <w:p>
-      <w:pPr>
-        <w:rPr>
-          <w:rFonts w:ascii="Tahoma" w:hAnsi="Tahoma" w:cs="Tahoma"/>
-          <w:sz w:val="20"/>
-          <w:szCs w:val="20"/>
-        </w:rPr>
-      </w:pPr>
-    </w:p>
-    <w:p>
-      <w:pPr>
-        <w:rPr>
-          <w:rFonts w:ascii="Tahoma" w:hAnsi="Tahoma" w:cs="Tahoma"/>
-          <w:sz w:val="20"/>
-          <w:szCs w:val="20"/>
-        </w:rPr>
-      </w:pPr>
-    </w:p>
-    <w:p>
-      <w:pPr>
-        <w:ind w:left="6237"/>
-        <w:rPr>
-          <w:rFonts w:ascii="Tahoma" w:hAnsi="Tahoma" w:cs="Tahoma"/>
-          <w:sz w:val="20"/>
-          <w:szCs w:val="20"/>
+        <w:pStyle w:val="PargrafodaLista"/>
+        <w:numPr>
+          <w:ilvl w:val="0"/>
+          <w:numId w:val="1"/>
+        </w:numPr>
+        <w:rPr>
+          <w:rFonts w:ascii="Tahoma" w:hAnsi="Tahoma" w:cs="Tahoma"/>
+        </w:rPr>
+      </w:pPr>
+      <w:r>
+        <w:t>Competente</w:t>
+      </w:r>
+      <w:r>
+        <w:t>;</w:t>
+      </w:r>
+    </w:p>
+    <w:p>
+      <w:pPr>
+        <w:rPr>
+          <w:rFonts w:ascii="Tahoma" w:hAnsi="Tahoma" w:cs="Tahoma"/>
+        </w:rPr>
+      </w:pPr>
+    </w:p>
+    <w:p>
+      <w:pPr>
+        <w:rPr>
+          <w:rFonts w:ascii="Tahoma" w:hAnsi="Tahoma" w:cs="Tahoma"/>
         </w:rPr>
       </w:pPr>
       <w:r>
@@ -2073,16 +2309,16 @@
         <mc:AlternateContent>
           <mc:Choice Requires="wps">
             <w:drawing>
-              <wp:anchor distT="0" distB="0" distL="114300" distR="114300" simplePos="0" relativeHeight="251663872" behindDoc="0" locked="0" layoutInCell="1" allowOverlap="1" wp14:anchorId="380B6FD2" wp14:editId="29CDA9B3">
+              <wp:anchor distT="0" distB="0" distL="114300" distR="114300" simplePos="0" relativeHeight="251663872" behindDoc="0" locked="0" layoutInCell="1" allowOverlap="1" wp14:anchorId="380B6FD2" wp14:editId="563E93FA">
                 <wp:simplePos x="0" y="0"/>
-                <wp:positionH relativeFrom="margin">
-                  <wp:posOffset>-454660</wp:posOffset>
+                <wp:positionH relativeFrom="page">
+                  <wp:align>left</wp:align>
                 </wp:positionH>
                 <wp:positionV relativeFrom="paragraph">
-                  <wp:posOffset>160655</wp:posOffset>
+                  <wp:posOffset>21590</wp:posOffset>
                 </wp:positionV>
                 <wp:extent cx="2595880" cy="340995"/>
-                <wp:effectExtent l="0" t="0" r="0" b="0"/>
+                <wp:effectExtent l="0" t="0" r="0" b="1905"/>
                 <wp:wrapThrough wrapText="bothSides">
                   <wp:wrapPolygon edited="0">
                     <wp:start x="0" y="0"/>
@@ -2174,8 +2410,7 @@
           </mc:Choice>
           <mc:Fallback>
             <w:pict>
-              <v:rect id="_x0000_s1031" style="position:absolute;left:0;text-align:left;margin-left:-35.8pt;margin-top:12.65pt;width:204.4pt;height:26.85pt;z-index:251676672;visibility:visible;mso-wrap-style:square;mso-width-percent:0;mso-height-percent:0;mso-wrap-distance-left:9pt;mso-wrap-distance-top:0;mso-wrap-distance-right:9pt;mso-wrap-distance-bottom:0;mso-position-horizontal:absolute;mso-position-horizontal-relative:margin;mso-position-vertical:absolute;mso-position-vertical-relative:text;mso-width-percent:0;mso-height-percent:0;mso-width-relative:margin;mso-height-relative:margin;v-text-anchor:middle" o:gfxdata="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" fillcolor="#2aa005" stroked="f" strokeweight="1pt">
-                <v:path arrowok="t"/>
+              <v:rect w14:anchorId="380B6FD2" id="_x0000_s1032" style="position:absolute;margin-left:0;margin-top:1.7pt;width:204.4pt;height:26.85pt;z-index:251663872;visibility:visible;mso-wrap-style:square;mso-width-percent:0;mso-height-percent:0;mso-wrap-distance-left:9pt;mso-wrap-distance-top:0;mso-wrap-distance-right:9pt;mso-wrap-distance-bottom:0;mso-position-horizontal:left;mso-position-horizontal-relative:page;mso-position-vertical:absolute;mso-position-vertical-relative:text;mso-width-percent:0;mso-height-percent:0;mso-width-relative:margin;mso-height-relative:margin;v-text-anchor:middle" o:gfxdata="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" fillcolor="#2aa005" stroked="f" strokeweight="1pt">
                 <v:textbox>
                   <w:txbxContent>
                     <w:p>
@@ -2197,41 +2432,192 @@
                     </w:p>
                   </w:txbxContent>
                 </v:textbox>
-                <w10:wrap type="through" anchorx="margin"/>
+                <w10:wrap type="through" anchorx="page"/>
               </v:rect>
             </w:pict>
           </mc:Fallback>
         </mc:AlternateContent>
       </w:r>
-    </w:p>
-    <w:p>
-      <w:pPr>
-        <w:rPr>
-          <w:rFonts w:ascii="Tahoma" w:hAnsi="Tahoma" w:cs="Tahoma"/>
-          <w:sz w:val="20"/>
-          <w:szCs w:val="20"/>
-        </w:rPr>
-      </w:pPr>
-      <w:r>
-        <w:rPr>
-          <w:rFonts w:ascii="Tahoma" w:hAnsi="Tahoma" w:cs="Tahoma"/>
+      <w:r>
+        <w:rPr>
           <w:noProof/>
-          <w:sz w:val="20"/>
-          <w:szCs w:val="20"/>
         </w:rPr>
         <mc:AlternateContent>
           <mc:Choice Requires="wps">
             <w:drawing>
-              <wp:anchor distT="0" distB="0" distL="114300" distR="114300" simplePos="0" relativeHeight="251664896" behindDoc="0" locked="0" layoutInCell="1" allowOverlap="1" wp14:anchorId="51F40CC5" wp14:editId="12BD7817">
+              <wp:anchor distT="4294967295" distB="4294967295" distL="114300" distR="114300" simplePos="0" relativeHeight="251650560" behindDoc="0" locked="0" layoutInCell="1" allowOverlap="1" wp14:anchorId="3F95599D" wp14:editId="1C0F2FC4">
                 <wp:simplePos x="0" y="0"/>
-                <wp:positionH relativeFrom="margin">
-                  <wp:posOffset>4503420</wp:posOffset>
+                <wp:positionH relativeFrom="page">
+                  <wp:align>right</wp:align>
                 </wp:positionH>
                 <wp:positionV relativeFrom="paragraph">
-                  <wp:posOffset>46990</wp:posOffset>
+                  <wp:posOffset>188595</wp:posOffset>
+                </wp:positionV>
+                <wp:extent cx="7842250" cy="0"/>
+                <wp:effectExtent l="0" t="0" r="0" b="0"/>
+                <wp:wrapNone/>
+                <wp:docPr id="19" name="Conector Reto 19"/>
+                <wp:cNvGraphicFramePr>
+                  <a:graphicFrameLocks xmlns:a="http://schemas.openxmlformats.org/drawingml/2006/main"/>
+                </wp:cNvGraphicFramePr>
+                <a:graphic xmlns:a="http://schemas.openxmlformats.org/drawingml/2006/main">
+                  <a:graphicData uri="http://schemas.microsoft.com/office/word/2010/wordprocessingShape">
+                    <wps:wsp>
+                      <wps:cNvCnPr>
+                        <a:cxnSpLocks/>
+                      </wps:cNvCnPr>
+                      <wps:spPr>
+                        <a:xfrm flipV="1">
+                          <a:off x="0" y="0"/>
+                          <a:ext cx="7842250" cy="0"/>
+                        </a:xfrm>
+                        <a:prstGeom prst="line">
+                          <a:avLst/>
+                        </a:prstGeom>
+                        <a:ln>
+                          <a:solidFill>
+                            <a:srgbClr val="2AA005"/>
+                          </a:solidFill>
+                        </a:ln>
+                      </wps:spPr>
+                      <wps:style>
+                        <a:lnRef idx="3">
+                          <a:schemeClr val="accent1"/>
+                        </a:lnRef>
+                        <a:fillRef idx="0">
+                          <a:schemeClr val="accent1"/>
+                        </a:fillRef>
+                        <a:effectRef idx="2">
+                          <a:schemeClr val="accent1"/>
+                        </a:effectRef>
+                        <a:fontRef idx="minor">
+                          <a:schemeClr val="tx1"/>
+                        </a:fontRef>
+                      </wps:style>
+                      <wps:bodyPr/>
+                    </wps:wsp>
+                  </a:graphicData>
+                </a:graphic>
+                <wp14:sizeRelH relativeFrom="margin">
+                  <wp14:pctWidth>0</wp14:pctWidth>
+                </wp14:sizeRelH>
+                <wp14:sizeRelV relativeFrom="margin">
+                  <wp14:pctHeight>0</wp14:pctHeight>
+                </wp14:sizeRelV>
+              </wp:anchor>
+            </w:drawing>
+          </mc:Choice>
+          <mc:Fallback>
+            <w:pict>
+              <v:line w14:anchorId="605EF450" id="Conector Reto 19" o:spid="_x0000_s1026" style="position:absolute;flip:y;z-index:251650560;visibility:visible;mso-wrap-style:square;mso-width-percent:0;mso-height-percent:0;mso-wrap-distance-left:9pt;mso-wrap-distance-top:-3e-5mm;mso-wrap-distance-right:9pt;mso-wrap-distance-bottom:-3e-5mm;mso-position-horizontal:right;mso-position-horizontal-relative:page;mso-position-vertical:absolute;mso-position-vertical-relative:text;mso-width-percent:0;mso-height-percent:0;mso-width-relative:margin;mso-height-relative:margin" from="566.3pt,14.85pt" to="1183.8pt,14.85pt" o:gfxdata="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" strokecolor="#2aa005" strokeweight="1.5pt">
+                <v:stroke joinstyle="miter"/>
+                <o:lock v:ext="edit" shapetype="f"/>
+                <w10:wrap anchorx="page"/>
+              </v:line>
+            </w:pict>
+          </mc:Fallback>
+        </mc:AlternateContent>
+      </w:r>
+    </w:p>
+    <w:p>
+      <w:pPr>
+        <w:pStyle w:val="PargrafodaLista"/>
+        <w:numPr>
+          <w:ilvl w:val="0"/>
+          <w:numId w:val="1"/>
+        </w:numPr>
+        <w:rPr>
+          <w:rFonts w:ascii="Tahoma" w:hAnsi="Tahoma" w:cs="Tahoma"/>
+        </w:rPr>
+      </w:pPr>
+      <w:r>
+        <w:t>Hospital Daher, UTI adulto;</w:t>
+      </w:r>
+    </w:p>
+    <w:p>
+      <w:pPr>
+        <w:pStyle w:val="PargrafodaLista"/>
+        <w:numPr>
+          <w:ilvl w:val="0"/>
+          <w:numId w:val="1"/>
+        </w:numPr>
+        <w:rPr>
+          <w:rFonts w:ascii="Tahoma" w:hAnsi="Tahoma" w:cs="Tahoma"/>
+        </w:rPr>
+      </w:pPr>
+      <w:r>
+        <w:rPr>
+          <w:rFonts w:ascii="Tahoma" w:hAnsi="Tahoma" w:cs="Tahoma"/>
+        </w:rPr>
+        <w:t>Lógica Hospitalar, Instrumentador cirúrgico;</w:t>
+      </w:r>
+    </w:p>
+    <w:p>
+      <w:pPr>
+        <w:pStyle w:val="PargrafodaLista"/>
+        <w:rPr>
+          <w:rFonts w:ascii="Tahoma" w:hAnsi="Tahoma" w:cs="Tahoma"/>
+        </w:rPr>
+      </w:pPr>
+    </w:p>
+    <w:p>
+      <w:pPr>
+        <w:pStyle w:val="PargrafodaLista"/>
+        <w:rPr>
+          <w:rFonts w:ascii="Tahoma" w:hAnsi="Tahoma" w:cs="Tahoma"/>
+        </w:rPr>
+      </w:pPr>
+    </w:p>
+    <w:p>
+      <w:pPr>
+        <w:ind w:left="360"/>
+        <w:rPr>
+          <w:rFonts w:ascii="Tahoma" w:hAnsi="Tahoma" w:cs="Tahoma"/>
+        </w:rPr>
+      </w:pPr>
+    </w:p>
+    <w:p>
+      <w:pPr>
+        <w:pStyle w:val="PargrafodaLista"/>
+        <w:rPr>
+          <w:rFonts w:ascii="Tahoma" w:hAnsi="Tahoma" w:cs="Tahoma"/>
+        </w:rPr>
+      </w:pPr>
+    </w:p>
+    <w:p>
+      <w:pPr>
+        <w:pStyle w:val="PargrafodaLista"/>
+        <w:rPr>
+          <w:rFonts w:ascii="Tahoma" w:hAnsi="Tahoma" w:cs="Tahoma"/>
+        </w:rPr>
+      </w:pPr>
+    </w:p>
+    <w:p>
+      <w:pPr>
+        <w:rPr>
+          <w:rFonts w:ascii="Tahoma" w:hAnsi="Tahoma" w:cs="Tahoma"/>
+        </w:rPr>
+      </w:pPr>
+      <w:r>
+        <w:rPr>
+          <w:rFonts w:ascii="Tahoma" w:hAnsi="Tahoma" w:cs="Tahoma"/>
+          <w:noProof/>
+          <w:sz w:val="20"/>
+          <w:szCs w:val="20"/>
+        </w:rPr>
+        <mc:AlternateContent>
+          <mc:Choice Requires="wps">
+            <w:drawing>
+              <wp:anchor distT="0" distB="0" distL="114300" distR="114300" simplePos="0" relativeHeight="251664896" behindDoc="0" locked="0" layoutInCell="1" allowOverlap="1" wp14:anchorId="51F40CC5" wp14:editId="68E801B1">
+                <wp:simplePos x="0" y="0"/>
+                <wp:positionH relativeFrom="page">
+                  <wp:align>right</wp:align>
+                </wp:positionH>
+                <wp:positionV relativeFrom="paragraph">
+                  <wp:posOffset>21590</wp:posOffset>
                 </wp:positionV>
                 <wp:extent cx="2595880" cy="340995"/>
-                <wp:effectExtent l="0" t="0" r="0" b="0"/>
+                <wp:effectExtent l="0" t="0" r="0" b="1905"/>
                 <wp:wrapThrough wrapText="bothSides">
                   <wp:wrapPolygon edited="0">
                     <wp:start x="0" y="0"/>
@@ -2297,7 +2683,14 @@
                                 <w:rFonts w:ascii="Tahoma" w:hAnsi="Tahoma" w:cs="Tahoma"/>
                                 <w:color w:val="FFFFFF" w:themeColor="background1"/>
                               </w:rPr>
-                              <w:t>REDES SOCIAIS</w:t>
+                              <w:t xml:space="preserve">REDES </w:t>
+                            </w:r>
+                            <w:r>
+                              <w:rPr>
+                                <w:rFonts w:ascii="Tahoma" w:hAnsi="Tahoma" w:cs="Tahoma"/>
+                                <w:color w:val="FFFFFF" w:themeColor="background1"/>
+                              </w:rPr>
+                              <w:t>SOCIAIS</w:t>
                             </w:r>
                           </w:p>
                         </w:txbxContent>
@@ -2322,7 +2715,7 @@
           </mc:Choice>
           <mc:Fallback>
             <w:pict>
-              <v:rect w14:anchorId="51F40CC5" id="_x0000_s1032" style="position:absolute;margin-left:354.6pt;margin-top:3.7pt;width:204.4pt;height:26.85pt;z-index:251664896;visibility:visible;mso-wrap-style:square;mso-width-percent:0;mso-height-percent:0;mso-wrap-distance-left:9pt;mso-wrap-distance-top:0;mso-wrap-distance-right:9pt;mso-wrap-distance-bottom:0;mso-position-horizontal:absolute;mso-position-horizontal-relative:margin;mso-position-vertical:absolute;mso-position-vertical-relative:text;mso-width-percent:0;mso-height-percent:0;mso-width-relative:margin;mso-height-relative:margin;v-text-anchor:middle" o:gfxdata="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" fillcolor="#2aa005" stroked="f" strokeweight="1pt">
+              <v:rect w14:anchorId="51F40CC5" id="_x0000_s1033" style="position:absolute;margin-left:153.2pt;margin-top:1.7pt;width:204.4pt;height:26.85pt;z-index:251664896;visibility:visible;mso-wrap-style:square;mso-width-percent:0;mso-height-percent:0;mso-wrap-distance-left:9pt;mso-wrap-distance-top:0;mso-wrap-distance-right:9pt;mso-wrap-distance-bottom:0;mso-position-horizontal:right;mso-position-horizontal-relative:page;mso-position-vertical:absolute;mso-position-vertical-relative:text;mso-width-percent:0;mso-height-percent:0;mso-width-relative:margin;mso-height-relative:margin;v-text-anchor:middle" o:gfxdata="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" fillcolor="#2aa005" stroked="f" strokeweight="1pt">
                 <v:textbox>
                   <w:txbxContent>
                     <w:p>
@@ -2338,96 +2731,47 @@
                           <w:rFonts w:ascii="Tahoma" w:hAnsi="Tahoma" w:cs="Tahoma"/>
                           <w:color w:val="FFFFFF" w:themeColor="background1"/>
                         </w:rPr>
-                        <w:t>REDES SOCIAIS</w:t>
+                        <w:t xml:space="preserve">REDES </w:t>
+                      </w:r>
+                      <w:r>
+                        <w:rPr>
+                          <w:rFonts w:ascii="Tahoma" w:hAnsi="Tahoma" w:cs="Tahoma"/>
+                          <w:color w:val="FFFFFF" w:themeColor="background1"/>
+                        </w:rPr>
+                        <w:t>SOCIAIS</w:t>
                       </w:r>
                     </w:p>
                   </w:txbxContent>
                 </v:textbox>
-                <w10:wrap type="through" anchorx="margin"/>
+                <w10:wrap type="through" anchorx="page"/>
               </v:rect>
             </w:pict>
           </mc:Fallback>
         </mc:AlternateContent>
       </w:r>
-      <w:r>
-        <w:rPr>
-          <w:noProof/>
-        </w:rPr>
-        <mc:AlternateContent>
-          <mc:Choice Requires="wps">
-            <w:drawing>
-              <wp:anchor distT="4294967295" distB="4294967295" distL="114300" distR="114300" simplePos="0" relativeHeight="251650560" behindDoc="0" locked="0" layoutInCell="1" allowOverlap="1" wp14:anchorId="3F95599D" wp14:editId="5F9BB725">
-                <wp:simplePos x="0" y="0"/>
-                <wp:positionH relativeFrom="column">
-                  <wp:posOffset>-624840</wp:posOffset>
-                </wp:positionH>
-                <wp:positionV relativeFrom="paragraph">
-                  <wp:posOffset>130174</wp:posOffset>
-                </wp:positionV>
-                <wp:extent cx="7842250" cy="0"/>
-                <wp:effectExtent l="0" t="0" r="6350" b="0"/>
-                <wp:wrapNone/>
-                <wp:docPr id="19" name="Conector Reto 19"/>
-                <wp:cNvGraphicFramePr>
-                  <a:graphicFrameLocks xmlns:a="http://schemas.openxmlformats.org/drawingml/2006/main"/>
-                </wp:cNvGraphicFramePr>
-                <a:graphic xmlns:a="http://schemas.openxmlformats.org/drawingml/2006/main">
-                  <a:graphicData uri="http://schemas.microsoft.com/office/word/2010/wordprocessingShape">
-                    <wps:wsp>
-                      <wps:cNvCnPr>
-                        <a:cxnSpLocks/>
-                      </wps:cNvCnPr>
-                      <wps:spPr>
-                        <a:xfrm flipV="1">
-                          <a:off x="0" y="0"/>
-                          <a:ext cx="7842250" cy="0"/>
-                        </a:xfrm>
-                        <a:prstGeom prst="line">
-                          <a:avLst/>
-                        </a:prstGeom>
-                        <a:ln>
-                          <a:solidFill>
-                            <a:srgbClr val="2AA005"/>
-                          </a:solidFill>
-                        </a:ln>
-                      </wps:spPr>
-                      <wps:style>
-                        <a:lnRef idx="3">
-                          <a:schemeClr val="accent1"/>
-                        </a:lnRef>
-                        <a:fillRef idx="0">
-                          <a:schemeClr val="accent1"/>
-                        </a:fillRef>
-                        <a:effectRef idx="2">
-                          <a:schemeClr val="accent1"/>
-                        </a:effectRef>
-                        <a:fontRef idx="minor">
-                          <a:schemeClr val="tx1"/>
-                        </a:fontRef>
-                      </wps:style>
-                      <wps:bodyPr/>
-                    </wps:wsp>
-                  </a:graphicData>
-                </a:graphic>
-                <wp14:sizeRelH relativeFrom="margin">
-                  <wp14:pctWidth>0</wp14:pctWidth>
-                </wp14:sizeRelH>
-                <wp14:sizeRelV relativeFrom="margin">
-                  <wp14:pctHeight>0</wp14:pctHeight>
-                </wp14:sizeRelV>
-              </wp:anchor>
-            </w:drawing>
-          </mc:Choice>
-          <mc:Fallback>
-            <w:pict>
-              <v:line w14:anchorId="52906F14" id="Conector Reto 19" o:spid="_x0000_s1026" style="position:absolute;flip:y;z-index:251656189;visibility:visible;mso-wrap-style:square;mso-width-percent:0;mso-height-percent:0;mso-wrap-distance-left:9pt;mso-wrap-distance-top:-3e-5mm;mso-wrap-distance-right:9pt;mso-wrap-distance-bottom:-3e-5mm;mso-position-horizontal:absolute;mso-position-horizontal-relative:text;mso-position-vertical:absolute;mso-position-vertical-relative:text;mso-width-percent:0;mso-height-percent:0;mso-width-relative:margin;mso-height-relative:margin" from="-49.2pt,10.25pt" to="568.3pt,10.25pt" o:gfxdata="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" strokecolor="#2aa005" strokeweight="1.5pt">
-                <v:stroke joinstyle="miter"/>
-                <o:lock v:ext="edit" shapetype="f"/>
-              </v:line>
-            </w:pict>
-          </mc:Fallback>
-        </mc:AlternateContent>
-      </w:r>
+    </w:p>
+    <w:p>
+      <w:pPr>
+        <w:rPr>
+          <w:rFonts w:ascii="Tahoma" w:hAnsi="Tahoma" w:cs="Tahoma"/>
+        </w:rPr>
+        <w:sectPr>
+          <w:type w:val="continuous"/>
+          <w:pgSz w:w="11900" w:h="16840"/>
+          <w:pgMar w:top="720" w:right="720" w:bottom="720" w:left="720" w:header="708" w:footer="708" w:gutter="0"/>
+          <w:cols w:num="2" w:space="708"/>
+          <w:docGrid w:linePitch="360"/>
+        </w:sectPr>
+      </w:pPr>
+    </w:p>
+    <w:p>
+      <w:pPr>
+        <w:rPr>
+          <w:rFonts w:ascii="Tahoma" w:hAnsi="Tahoma" w:cs="Tahoma"/>
+          <w:sz w:val="20"/>
+          <w:szCs w:val="20"/>
+        </w:rPr>
+      </w:pPr>
     </w:p>
     <w:p>
       <w:pPr>
@@ -2465,63 +2809,6 @@
       <w:r>
         <w:rPr>
           <w:rFonts w:ascii="Tahoma" w:hAnsi="Tahoma" w:cs="Tahoma"/>
-          <w:noProof/>
-          <w:sz w:val="20"/>
-          <w:szCs w:val="20"/>
-        </w:rPr>
-        <w:drawing>
-          <wp:anchor distT="0" distB="0" distL="114300" distR="114300" simplePos="0" relativeHeight="251655680" behindDoc="1" locked="0" layoutInCell="1" allowOverlap="1" wp14:anchorId="73CE01D8" wp14:editId="2FEB7B6A">
-            <wp:simplePos x="0" y="0"/>
-            <wp:positionH relativeFrom="column">
-              <wp:posOffset>4044315</wp:posOffset>
-            </wp:positionH>
-            <wp:positionV relativeFrom="paragraph">
-              <wp:posOffset>147320</wp:posOffset>
-            </wp:positionV>
-            <wp:extent cx="219075" cy="219075"/>
-            <wp:effectExtent l="0" t="0" r="0" b="0"/>
-            <wp:wrapNone/>
-            <wp:docPr id="6" name="Imagem 6"/>
-            <wp:cNvGraphicFramePr>
-              <a:graphicFrameLocks xmlns:a="http://schemas.openxmlformats.org/drawingml/2006/main" noChangeAspect="1"/>
-            </wp:cNvGraphicFramePr>
-            <a:graphic xmlns:a="http://schemas.openxmlformats.org/drawingml/2006/main">
-              <a:graphicData uri="http://schemas.openxmlformats.org/drawingml/2006/picture">
-                <pic:pic xmlns:pic="http://schemas.openxmlformats.org/drawingml/2006/picture">
-                  <pic:nvPicPr>
-                    <pic:cNvPr id="6" name="download.jpg"/>
-                    <pic:cNvPicPr/>
-                  </pic:nvPicPr>
-                  <pic:blipFill>
-                    <a:blip r:embed="rId10">
-                      <a:extLst>
-                        <a:ext uri="{28A0092B-C50C-407E-A947-70E740481C1C}">
-                          <a14:useLocalDpi xmlns:a14="http://schemas.microsoft.com/office/drawing/2010/main" val="0"/>
-                        </a:ext>
-                      </a:extLst>
-                    </a:blip>
-                    <a:stretch>
-                      <a:fillRect/>
-                    </a:stretch>
-                  </pic:blipFill>
-                  <pic:spPr>
-                    <a:xfrm>
-                      <a:off x="0" y="0"/>
-                      <a:ext cx="219075" cy="219075"/>
-                    </a:xfrm>
-                    <a:prstGeom prst="rect">
-                      <a:avLst/>
-                    </a:prstGeom>
-                  </pic:spPr>
-                </pic:pic>
-              </a:graphicData>
-            </a:graphic>
-          </wp:anchor>
-        </w:drawing>
-      </w:r>
-      <w:r>
-        <w:rPr>
-          <w:rFonts w:ascii="Tahoma" w:hAnsi="Tahoma" w:cs="Tahoma"/>
           <w:sz w:val="20"/>
           <w:szCs w:val="20"/>
         </w:rPr>
@@ -2547,7 +2834,7 @@
         <mc:AlternateContent>
           <mc:Choice Requires="wps">
             <w:drawing>
-              <wp:anchor distT="45720" distB="45720" distL="114300" distR="114300" simplePos="0" relativeHeight="251666944" behindDoc="0" locked="0" layoutInCell="1" allowOverlap="1" wp14:anchorId="47AA3A1F" wp14:editId="586A28D9">
+              <wp:anchor distT="45720" distB="45720" distL="114300" distR="114300" simplePos="0" relativeHeight="251666944" behindDoc="0" locked="0" layoutInCell="1" allowOverlap="1" wp14:anchorId="47AA3A1F" wp14:editId="505106AD">
                 <wp:simplePos x="0" y="0"/>
                 <wp:positionH relativeFrom="page">
                   <wp:posOffset>4914900</wp:posOffset>
@@ -2591,7 +2878,7 @@
                       <wps:txbx>
                         <w:txbxContent>
                           <w:p>
-                            <w:hyperlink r:id="rId11" w:history="1">
+                            <w:hyperlink r:id="rId9" w:history="1">
                               <w:r>
                                 <w:rPr>
                                   <w:rStyle w:val="Hiperligao"/>
@@ -2623,11 +2910,11 @@
                 <v:stroke joinstyle="miter"/>
                 <v:path gradientshapeok="t" o:connecttype="rect"/>
               </v:shapetype>
-              <v:shape id="Caixa de Texto 2" o:spid="_x0000_s1033" type="#_x0000_t202" style="position:absolute;left:0;text-align:left;margin-left:387pt;margin-top:1.05pt;width:201pt;height:45.75pt;flip:x;z-index:251666944;visibility:visible;mso-wrap-style:square;mso-width-percent:0;mso-height-percent:0;mso-wrap-distance-left:9pt;mso-wrap-distance-top:3.6pt;mso-wrap-distance-right:9pt;mso-wrap-distance-bottom:3.6pt;mso-position-horizontal:absolute;mso-position-horizontal-relative:page;mso-position-vertical:absolute;mso-position-vertical-relative:text;mso-width-percent:0;mso-height-percent:0;mso-width-relative:margin;mso-height-relative:margin;v-text-anchor:top" o:gfxdata="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">
+              <v:shape id="Caixa de Texto 2" o:spid="_x0000_s1034" type="#_x0000_t202" style="position:absolute;left:0;text-align:left;margin-left:387pt;margin-top:1.05pt;width:201pt;height:45.75pt;flip:x;z-index:251666944;visibility:visible;mso-wrap-style:square;mso-width-percent:0;mso-height-percent:0;mso-wrap-distance-left:9pt;mso-wrap-distance-top:3.6pt;mso-wrap-distance-right:9pt;mso-wrap-distance-bottom:3.6pt;mso-position-horizontal:absolute;mso-position-horizontal-relative:page;mso-position-vertical:absolute;mso-position-vertical-relative:text;mso-width-percent:0;mso-height-percent:0;mso-width-relative:margin;mso-height-relative:margin;v-text-anchor:top" o:gfxdata="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">
                 <v:textbox>
                   <w:txbxContent>
                     <w:p>
-                      <w:hyperlink r:id="rId12" w:history="1">
+                      <w:hyperlink r:id="rId10" w:history="1">
                         <w:r>
                           <w:rPr>
                             <w:rStyle w:val="Hiperligao"/>
@@ -2695,38 +2982,6 @@
           <w:szCs w:val="20"/>
         </w:rPr>
       </w:pPr>
-    </w:p>
-    <w:p>
-      <w:pPr>
-        <w:pStyle w:val="PargrafodaLista"/>
-        <w:numPr>
-          <w:ilvl w:val="0"/>
-          <w:numId w:val="1"/>
-        </w:numPr>
-        <w:rPr>
-          <w:rFonts w:ascii="Tahoma" w:hAnsi="Tahoma" w:cs="Tahoma"/>
-          <w:sz w:val="20"/>
-          <w:szCs w:val="20"/>
-        </w:rPr>
-      </w:pPr>
-      <w:r>
-        <w:rPr>
-          <w:rFonts w:ascii="Tahoma" w:hAnsi="Tahoma" w:cs="Tahoma"/>
-          <w:sz w:val="20"/>
-          <w:szCs w:val="20"/>
-        </w:rPr>
-        <w:t>Espanhol:</w:t>
-      </w:r>
-    </w:p>
-    <w:p>
-      <w:pPr>
-        <w:pStyle w:val="PargrafodaLista"/>
-        <w:rPr>
-          <w:rFonts w:ascii="Tahoma" w:hAnsi="Tahoma" w:cs="Tahoma"/>
-          <w:sz w:val="20"/>
-          <w:szCs w:val="20"/>
-        </w:rPr>
-      </w:pPr>
       <w:r>
         <w:rPr>
           <w:rFonts w:ascii="Tahoma" w:hAnsi="Tahoma" w:cs="Tahoma"/>
@@ -2734,121 +2989,19 @@
           <w:sz w:val="20"/>
           <w:szCs w:val="20"/>
         </w:rPr>
-        <mc:AlternateContent>
-          <mc:Choice Requires="wps">
-            <w:drawing>
-              <wp:anchor distT="45720" distB="45720" distL="114300" distR="114300" simplePos="0" relativeHeight="251668992" behindDoc="0" locked="0" layoutInCell="1" allowOverlap="1" wp14:anchorId="3DB54444" wp14:editId="150960FB">
-                <wp:simplePos x="0" y="0"/>
-                <wp:positionH relativeFrom="column">
-                  <wp:posOffset>4457701</wp:posOffset>
-                </wp:positionH>
-                <wp:positionV relativeFrom="paragraph">
-                  <wp:posOffset>163195</wp:posOffset>
-                </wp:positionV>
-                <wp:extent cx="2552700" cy="283210"/>
-                <wp:effectExtent l="0" t="0" r="19050" b="21590"/>
-                <wp:wrapNone/>
-                <wp:docPr id="1" name="Caixa de Texto 2"/>
-                <wp:cNvGraphicFramePr>
-                  <a:graphicFrameLocks xmlns:a="http://schemas.openxmlformats.org/drawingml/2006/main"/>
-                </wp:cNvGraphicFramePr>
-                <a:graphic xmlns:a="http://schemas.openxmlformats.org/drawingml/2006/main">
-                  <a:graphicData uri="http://schemas.microsoft.com/office/word/2010/wordprocessingShape">
-                    <wps:wsp>
-                      <wps:cNvSpPr txBox="1">
-                        <a:spLocks noChangeArrowheads="1"/>
-                      </wps:cNvSpPr>
-                      <wps:spPr bwMode="auto">
-                        <a:xfrm>
-                          <a:off x="0" y="0"/>
-                          <a:ext cx="2552700" cy="283210"/>
-                        </a:xfrm>
-                        <a:prstGeom prst="rect">
-                          <a:avLst/>
-                        </a:prstGeom>
-                        <a:solidFill>
-                          <a:srgbClr val="FFFFFF"/>
-                        </a:solidFill>
-                        <a:ln w="9525">
-                          <a:solidFill>
-                            <a:srgbClr val="000000"/>
-                          </a:solidFill>
-                          <a:miter lim="800000"/>
-                          <a:headEnd/>
-                          <a:tailEnd/>
-                        </a:ln>
-                      </wps:spPr>
-                      <wps:txbx>
-                        <w:txbxContent>
-                          <w:p>
-                            <w:hyperlink r:id="rId13" w:history="1">
-                              <w:r>
-                                <w:rPr>
-                                  <w:rStyle w:val="Hiperligao"/>
-                                </w:rPr>
-                                <w:t>https://github.com/Mitico-S</w:t>
-                              </w:r>
-                            </w:hyperlink>
-                          </w:p>
-                        </w:txbxContent>
-                      </wps:txbx>
-                      <wps:bodyPr rot="0" vert="horz" wrap="square" lIns="91440" tIns="45720" rIns="91440" bIns="45720" anchor="t" anchorCtr="0">
-                        <a:noAutofit/>
-                      </wps:bodyPr>
-                    </wps:wsp>
-                  </a:graphicData>
-                </a:graphic>
-                <wp14:sizeRelH relativeFrom="margin">
-                  <wp14:pctWidth>0</wp14:pctWidth>
-                </wp14:sizeRelH>
-                <wp14:sizeRelV relativeFrom="margin">
-                  <wp14:pctHeight>0</wp14:pctHeight>
-                </wp14:sizeRelV>
-              </wp:anchor>
-            </w:drawing>
-          </mc:Choice>
-          <mc:Fallback>
-            <w:pict>
-              <v:shape w14:anchorId="3DB54444" id="_x0000_s1034" type="#_x0000_t202" style="position:absolute;left:0;text-align:left;margin-left:351pt;margin-top:12.85pt;width:201pt;height:22.3pt;z-index:251668992;visibility:visible;mso-wrap-style:square;mso-width-percent:0;mso-height-percent:0;mso-wrap-distance-left:9pt;mso-wrap-distance-top:3.6pt;mso-wrap-distance-right:9pt;mso-wrap-distance-bottom:3.6pt;mso-position-horizontal:absolute;mso-position-horizontal-relative:text;mso-position-vertical:absolute;mso-position-vertical-relative:text;mso-width-percent:0;mso-height-percent:0;mso-width-relative:margin;mso-height-relative:margin;v-text-anchor:top" o:gfxdata="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">
-                <v:textbox>
-                  <w:txbxContent>
-                    <w:p>
-                      <w:hyperlink r:id="rId14" w:history="1">
-                        <w:r>
-                          <w:rPr>
-                            <w:rStyle w:val="Hiperligao"/>
-                          </w:rPr>
-                          <w:t>https://github.com/Mitico-S</w:t>
-                        </w:r>
-                      </w:hyperlink>
-                    </w:p>
-                  </w:txbxContent>
-                </v:textbox>
-              </v:shape>
-            </w:pict>
-          </mc:Fallback>
-        </mc:AlternateContent>
-      </w:r>
-      <w:r>
-        <w:rPr>
-          <w:rFonts w:ascii="Tahoma" w:hAnsi="Tahoma" w:cs="Tahoma"/>
-          <w:noProof/>
-          <w:sz w:val="20"/>
-          <w:szCs w:val="20"/>
-        </w:rPr>
         <w:drawing>
-          <wp:anchor distT="0" distB="0" distL="114300" distR="114300" simplePos="0" relativeHeight="251658752" behindDoc="1" locked="0" layoutInCell="1" allowOverlap="1" wp14:anchorId="4129C1E4" wp14:editId="6C758BB2">
+          <wp:anchor distT="0" distB="0" distL="114300" distR="114300" simplePos="0" relativeHeight="251655680" behindDoc="1" locked="0" layoutInCell="1" allowOverlap="1" wp14:anchorId="73CE01D8" wp14:editId="26C61519">
             <wp:simplePos x="0" y="0"/>
             <wp:positionH relativeFrom="column">
-              <wp:posOffset>3981450</wp:posOffset>
+              <wp:posOffset>4025265</wp:posOffset>
             </wp:positionH>
             <wp:positionV relativeFrom="paragraph">
-              <wp:posOffset>162560</wp:posOffset>
+              <wp:posOffset>59690</wp:posOffset>
             </wp:positionV>
-            <wp:extent cx="453572" cy="238125"/>
+            <wp:extent cx="219075" cy="219075"/>
             <wp:effectExtent l="0" t="0" r="0" b="0"/>
             <wp:wrapNone/>
-            <wp:docPr id="7" name="Imagem 7"/>
+            <wp:docPr id="6" name="Imagem 6"/>
             <wp:cNvGraphicFramePr>
               <a:graphicFrameLocks xmlns:a="http://schemas.openxmlformats.org/drawingml/2006/main" noChangeAspect="1"/>
             </wp:cNvGraphicFramePr>
@@ -2856,11 +3009,11 @@
               <a:graphicData uri="http://schemas.openxmlformats.org/drawingml/2006/picture">
                 <pic:pic xmlns:pic="http://schemas.openxmlformats.org/drawingml/2006/picture">
                   <pic:nvPicPr>
-                    <pic:cNvPr id="7" name="download.png"/>
+                    <pic:cNvPr id="6" name="download.jpg"/>
                     <pic:cNvPicPr/>
                   </pic:nvPicPr>
                   <pic:blipFill>
-                    <a:blip r:embed="rId15">
+                    <a:blip r:embed="rId11">
                       <a:extLst>
                         <a:ext uri="{28A0092B-C50C-407E-A947-70E740481C1C}">
                           <a14:useLocalDpi xmlns:a14="http://schemas.microsoft.com/office/drawing/2010/main" val="0"/>
@@ -2874,7 +3027,7 @@
                   <pic:spPr>
                     <a:xfrm>
                       <a:off x="0" y="0"/>
-                      <a:ext cx="453572" cy="238125"/>
+                      <a:ext cx="219075" cy="219075"/>
                     </a:xfrm>
                     <a:prstGeom prst="rect">
                       <a:avLst/>
@@ -2883,74 +3036,22 @@
                 </pic:pic>
               </a:graphicData>
             </a:graphic>
-            <wp14:sizeRelH relativeFrom="margin">
-              <wp14:pctWidth>0</wp14:pctWidth>
-            </wp14:sizeRelH>
-            <wp14:sizeRelV relativeFrom="margin">
-              <wp14:pctHeight>0</wp14:pctHeight>
-            </wp14:sizeRelV>
           </wp:anchor>
         </w:drawing>
       </w:r>
-      <w:r>
-        <w:rPr>
-          <w:rFonts w:ascii="Tahoma" w:hAnsi="Tahoma" w:cs="Tahoma"/>
-          <w:sz w:val="20"/>
-          <w:szCs w:val="20"/>
-        </w:rPr>
-        <w:t xml:space="preserve">Leitura: </w:t>
-      </w:r>
-      <w:r>
-        <w:rPr>
-          <w:rFonts w:ascii="Tahoma" w:hAnsi="Tahoma" w:cs="Tahoma"/>
-          <w:sz w:val="20"/>
-          <w:szCs w:val="20"/>
-        </w:rPr>
-        <w:t>Médio</w:t>
-      </w:r>
-      <w:r>
-        <w:rPr>
-          <w:rFonts w:ascii="Tahoma" w:hAnsi="Tahoma" w:cs="Tahoma"/>
-          <w:sz w:val="20"/>
-          <w:szCs w:val="20"/>
-        </w:rPr>
-        <w:t xml:space="preserve"> | Escrita:</w:t>
-      </w:r>
-      <w:r>
-        <w:rPr>
-          <w:rFonts w:ascii="Tahoma" w:hAnsi="Tahoma" w:cs="Tahoma"/>
-          <w:noProof/>
-          <w:sz w:val="20"/>
-          <w:szCs w:val="20"/>
-        </w:rPr>
-        <w:t xml:space="preserve"> </w:t>
-      </w:r>
-      <w:r>
-        <w:rPr>
-          <w:rFonts w:ascii="Tahoma" w:hAnsi="Tahoma" w:cs="Tahoma"/>
-          <w:sz w:val="20"/>
-          <w:szCs w:val="20"/>
-        </w:rPr>
-        <w:t xml:space="preserve"> </w:t>
-      </w:r>
-      <w:r>
-        <w:rPr>
-          <w:rFonts w:ascii="Tahoma" w:hAnsi="Tahoma" w:cs="Tahoma"/>
-          <w:sz w:val="20"/>
-          <w:szCs w:val="20"/>
-        </w:rPr>
-        <w:t>Médio</w:t>
-      </w:r>
-      <w:r>
-        <w:rPr>
-          <w:rFonts w:ascii="Tahoma" w:hAnsi="Tahoma" w:cs="Tahoma"/>
-          <w:sz w:val="20"/>
-          <w:szCs w:val="20"/>
-        </w:rPr>
-        <w:t xml:space="preserve"> | Fala: Médio</w:t>
-      </w:r>
+    </w:p>
+    <w:p>
+      <w:pPr>
+        <w:pStyle w:val="PargrafodaLista"/>
+        <w:rPr>
+          <w:rFonts w:ascii="Tahoma" w:hAnsi="Tahoma" w:cs="Tahoma"/>
+          <w:sz w:val="20"/>
+          <w:szCs w:val="20"/>
+        </w:rPr>
+      </w:pPr>
     </w:p>
     <w:sectPr>
+      <w:type w:val="continuous"/>
       <w:pgSz w:w="11900" w:h="16840"/>
       <w:pgMar w:top="720" w:right="720" w:bottom="720" w:left="720" w:header="708" w:footer="708" w:gutter="0"/>
       <w:cols w:space="708"/>
@@ -3622,6 +3723,7 @@
     <w:lsdException w:name="HTML Sample" w:semiHidden="1" w:unhideWhenUsed="1"/>
     <w:lsdException w:name="HTML Typewriter" w:semiHidden="1" w:unhideWhenUsed="1"/>
     <w:lsdException w:name="HTML Variable" w:semiHidden="1" w:unhideWhenUsed="1"/>
+    <w:lsdException w:name="Normal Table" w:semiHidden="1" w:unhideWhenUsed="1"/>
     <w:lsdException w:name="annotation subject" w:semiHidden="1" w:unhideWhenUsed="1"/>
     <w:lsdException w:name="No List" w:semiHidden="1" w:unhideWhenUsed="1"/>
     <w:lsdException w:name="Outline List 1" w:semiHidden="1" w:unhideWhenUsed="1"/>
@@ -3664,8 +3766,11 @@
     <w:lsdException w:name="Table Contemporary" w:semiHidden="1" w:unhideWhenUsed="1"/>
     <w:lsdException w:name="Table Elegant" w:semiHidden="1" w:unhideWhenUsed="1"/>
     <w:lsdException w:name="Table Professional" w:semiHidden="1" w:unhideWhenUsed="1"/>
+    <w:lsdException w:name="Table Subtle 1" w:semiHidden="1" w:unhideWhenUsed="1"/>
     <w:lsdException w:name="Table Subtle 2" w:semiHidden="1" w:unhideWhenUsed="1"/>
     <w:lsdException w:name="Table Web 1" w:semiHidden="1" w:unhideWhenUsed="1"/>
+    <w:lsdException w:name="Table Web 2" w:semiHidden="1" w:unhideWhenUsed="1"/>
+    <w:lsdException w:name="Table Web 3" w:semiHidden="1" w:unhideWhenUsed="1"/>
     <w:lsdException w:name="Balloon Text" w:semiHidden="1" w:unhideWhenUsed="1"/>
     <w:lsdException w:name="Table Grid" w:uiPriority="39"/>
     <w:lsdException w:name="Table Theme" w:semiHidden="1" w:unhideWhenUsed="1"/>
@@ -4274,7 +4379,7 @@
 </file>
 
 <file path=customXml/itemProps1.xml><?xml version="1.0" encoding="utf-8"?>
-<ds:datastoreItem xmlns:ds="http://schemas.openxmlformats.org/officeDocument/2006/customXml" ds:itemID="{157003B7-9F2C-4408-831A-1D8D1F5567E5}">
+<ds:datastoreItem xmlns:ds="http://schemas.openxmlformats.org/officeDocument/2006/customXml" ds:itemID="{9AC4FF36-135B-44EE-9FD3-ECB3C62BBDAD}">
   <ds:schemaRefs>
     <ds:schemaRef ds:uri="http://schemas.openxmlformats.org/officeDocument/2006/bibliography"/>
   </ds:schemaRefs>

</xml_diff>